<commit_message>
Update Phase 1&2 Documentation
</commit_message>
<xml_diff>
--- a/Phase 2/Phase2.docx
+++ b/Phase 2/Phase2.docx
@@ -897,25 +897,7 @@
             <w:sz w:val="24"/>
             <w:szCs w:val="24"/>
           </w:rPr>
-          <w:t>Phase 1: Netw</w:t>
-        </w:r>
-        <w:r>
-          <w:rPr>
-            <w:rStyle w:val="Hyperlink"/>
-            <w:rFonts w:cstheme="minorHAnsi"/>
-            <w:sz w:val="24"/>
-            <w:szCs w:val="24"/>
-          </w:rPr>
-          <w:t>o</w:t>
-        </w:r>
-        <w:r>
-          <w:rPr>
-            <w:rStyle w:val="Hyperlink"/>
-            <w:rFonts w:cstheme="minorHAnsi"/>
-            <w:sz w:val="24"/>
-            <w:szCs w:val="24"/>
-          </w:rPr>
-          <w:t>rk Configuration</w:t>
+          <w:t>Phase 1: Network Configuration</w:t>
         </w:r>
       </w:hyperlink>
     </w:p>
@@ -1177,7 +1159,39 @@
             <w:sz w:val="24"/>
             <w:szCs w:val="24"/>
           </w:rPr>
-          <w:t>Key Tools in Ph</w:t>
+          <w:t>Key Tools in Phase 1</w:t>
+        </w:r>
+      </w:hyperlink>
+    </w:p>
+    <w:p>
+      <w:pPr>
+        <w:spacing w:line="276" w:lineRule="auto"/>
+        <w:ind w:left="360"/>
+        <w:rPr>
+          <w:rFonts w:cstheme="minorHAnsi"/>
+          <w:sz w:val="24"/>
+          <w:szCs w:val="24"/>
+        </w:rPr>
+      </w:pPr>
+    </w:p>
+    <w:p>
+      <w:pPr>
+        <w:ind w:left="60"/>
+        <w:rPr>
+          <w:rFonts w:cstheme="minorHAnsi"/>
+          <w:sz w:val="24"/>
+          <w:szCs w:val="24"/>
+        </w:rPr>
+      </w:pPr>
+      <w:hyperlink w:anchor="Phase2Nftables" w:history="1">
+        <w:r>
+          <w:rPr>
+            <w:rStyle w:val="Hyperlink"/>
+            <w:rFonts w:cstheme="minorHAnsi"/>
+            <w:sz w:val="24"/>
+            <w:szCs w:val="24"/>
+          </w:rPr>
+          <w:t xml:space="preserve">3.2 </w:t>
         </w:r>
         <w:r>
           <w:rPr>
@@ -1186,7 +1200,49 @@
             <w:sz w:val="24"/>
             <w:szCs w:val="24"/>
           </w:rPr>
-          <w:t>a</w:t>
+          <w:t xml:space="preserve">Phase 2: </w:t>
+        </w:r>
+        <w:proofErr w:type="spellStart"/>
+        <w:r>
+          <w:rPr>
+            <w:rStyle w:val="Hyperlink"/>
+            <w:rFonts w:cstheme="minorHAnsi"/>
+            <w:sz w:val="24"/>
+            <w:szCs w:val="24"/>
+          </w:rPr>
+          <w:t>Nftables</w:t>
+        </w:r>
+        <w:proofErr w:type="spellEnd"/>
+        <w:r>
+          <w:rPr>
+            <w:rStyle w:val="Hyperlink"/>
+            <w:rFonts w:cstheme="minorHAnsi"/>
+            <w:sz w:val="24"/>
+            <w:szCs w:val="24"/>
+          </w:rPr>
+          <w:t xml:space="preserve"> Management</w:t>
+        </w:r>
+      </w:hyperlink>
+    </w:p>
+    <w:p>
+      <w:pPr>
+        <w:spacing w:line="360" w:lineRule="auto"/>
+        <w:ind w:left="384"/>
+        <w:rPr>
+          <w:rFonts w:cstheme="minorHAnsi"/>
+          <w:sz w:val="24"/>
+          <w:szCs w:val="24"/>
+        </w:rPr>
+      </w:pPr>
+      <w:hyperlink w:anchor="AccessRestrictingRules" w:history="1">
+        <w:r>
+          <w:rPr>
+            <w:rStyle w:val="Hyperlink"/>
+            <w:rFonts w:cstheme="minorHAnsi"/>
+            <w:sz w:val="24"/>
+            <w:szCs w:val="24"/>
+          </w:rPr>
+          <w:t xml:space="preserve">3.2.1   </w:t>
         </w:r>
         <w:r>
           <w:rPr>
@@ -1195,133 +1251,47 @@
             <w:sz w:val="24"/>
             <w:szCs w:val="24"/>
           </w:rPr>
-          <w:t>se 1</w:t>
+          <w:t>Access-Restricting Rules</w:t>
         </w:r>
       </w:hyperlink>
     </w:p>
     <w:p>
       <w:pPr>
-        <w:spacing w:line="276" w:lineRule="auto"/>
-        <w:ind w:left="360"/>
-        <w:rPr>
-          <w:rFonts w:cstheme="minorHAnsi"/>
-          <w:sz w:val="24"/>
-          <w:szCs w:val="24"/>
-        </w:rPr>
-      </w:pPr>
-    </w:p>
-    <w:p>
-      <w:pPr>
-        <w:ind w:left="60"/>
-        <w:rPr>
-          <w:rFonts w:cstheme="minorHAnsi"/>
-          <w:sz w:val="24"/>
-          <w:szCs w:val="24"/>
-        </w:rPr>
-      </w:pPr>
-      <w:r>
-        <w:rPr>
-          <w:rFonts w:cstheme="minorHAnsi"/>
-          <w:sz w:val="24"/>
-          <w:szCs w:val="24"/>
-        </w:rPr>
-        <w:t xml:space="preserve">3.2 </w:t>
-      </w:r>
-      <w:r>
-        <w:rPr>
-          <w:rFonts w:cstheme="minorHAnsi"/>
-          <w:sz w:val="24"/>
-          <w:szCs w:val="24"/>
-        </w:rPr>
-        <w:t xml:space="preserve">Phase 2: </w:t>
-      </w:r>
-      <w:proofErr w:type="spellStart"/>
-      <w:r>
-        <w:rPr>
-          <w:rFonts w:cstheme="minorHAnsi"/>
-          <w:sz w:val="24"/>
-          <w:szCs w:val="24"/>
-        </w:rPr>
-        <w:t>Nftables</w:t>
-      </w:r>
-      <w:proofErr w:type="spellEnd"/>
-      <w:r>
-        <w:rPr>
-          <w:rFonts w:cstheme="minorHAnsi"/>
-          <w:sz w:val="24"/>
-          <w:szCs w:val="24"/>
-        </w:rPr>
-        <w:t xml:space="preserve"> Management</w:t>
-      </w:r>
-    </w:p>
-    <w:p>
-      <w:pPr>
         <w:spacing w:line="360" w:lineRule="auto"/>
-        <w:ind w:left="384"/>
-        <w:rPr>
-          <w:rFonts w:cstheme="minorHAnsi"/>
-          <w:sz w:val="24"/>
-          <w:szCs w:val="24"/>
-        </w:rPr>
-      </w:pPr>
-      <w:r>
-        <w:rPr>
-          <w:rFonts w:cstheme="minorHAnsi"/>
-          <w:sz w:val="24"/>
-          <w:szCs w:val="24"/>
-        </w:rPr>
-        <w:t>3.2.1</w:t>
-      </w:r>
-      <w:r>
-        <w:rPr>
-          <w:rFonts w:cstheme="minorHAnsi"/>
-          <w:sz w:val="24"/>
-          <w:szCs w:val="24"/>
-        </w:rPr>
-        <w:t xml:space="preserve">  </w:t>
-      </w:r>
-      <w:r>
-        <w:rPr>
-          <w:rFonts w:cstheme="minorHAnsi"/>
-          <w:sz w:val="24"/>
-          <w:szCs w:val="24"/>
-        </w:rPr>
-        <w:t xml:space="preserve"> </w:t>
-      </w:r>
-      <w:r>
-        <w:rPr>
-          <w:rFonts w:cstheme="minorHAnsi"/>
-          <w:sz w:val="24"/>
-          <w:szCs w:val="24"/>
-        </w:rPr>
-        <w:t>Access-Restricting Rules</w:t>
-      </w:r>
-    </w:p>
-    <w:p>
-      <w:pPr>
-        <w:spacing w:line="360" w:lineRule="auto"/>
-        <w:rPr>
-          <w:rFonts w:cstheme="minorHAnsi"/>
-          <w:sz w:val="24"/>
-          <w:szCs w:val="24"/>
-        </w:rPr>
-      </w:pPr>
-      <w:r>
-        <w:rPr>
-          <w:rFonts w:cstheme="minorHAnsi"/>
-          <w:sz w:val="24"/>
-          <w:szCs w:val="24"/>
-        </w:rPr>
-        <w:t xml:space="preserve">       3.2.2   </w:t>
-      </w:r>
-      <w:r>
-        <w:rPr>
-          <w:rFonts w:cstheme="minorHAnsi"/>
-          <w:sz w:val="24"/>
-          <w:szCs w:val="24"/>
-        </w:rPr>
-        <w:t>Creation and Management of NAT Rules</w:t>
-      </w:r>
+        <w:rPr>
+          <w:rFonts w:cstheme="minorHAnsi"/>
+          <w:sz w:val="24"/>
+          <w:szCs w:val="24"/>
+        </w:rPr>
+      </w:pPr>
+      <w:r>
+        <w:rPr>
+          <w:rFonts w:cstheme="minorHAnsi"/>
+          <w:sz w:val="24"/>
+          <w:szCs w:val="24"/>
+        </w:rPr>
+        <w:t xml:space="preserve">       </w:t>
+      </w:r>
+      <w:hyperlink w:anchor="CreationandManagement" w:history="1">
+        <w:r>
+          <w:rPr>
+            <w:rStyle w:val="Hyperlink"/>
+            <w:rFonts w:cstheme="minorHAnsi"/>
+            <w:sz w:val="24"/>
+            <w:szCs w:val="24"/>
+          </w:rPr>
+          <w:t xml:space="preserve">3.2.2   </w:t>
+        </w:r>
+        <w:r>
+          <w:rPr>
+            <w:rStyle w:val="Hyperlink"/>
+            <w:rFonts w:cstheme="minorHAnsi"/>
+            <w:sz w:val="24"/>
+            <w:szCs w:val="24"/>
+          </w:rPr>
+          <w:t>Creation and Management of NAT Rules</w:t>
+        </w:r>
+      </w:hyperlink>
     </w:p>
     <w:p>
       <w:pPr>
@@ -1333,23 +1303,26 @@
           <w:szCs w:val="24"/>
         </w:rPr>
       </w:pPr>
-      <w:r>
-        <w:rPr>
-          <w:rFonts w:cstheme="minorHAnsi"/>
-          <w:sz w:val="24"/>
-          <w:szCs w:val="24"/>
-        </w:rPr>
-        <w:lastRenderedPageBreak/>
-        <w:t xml:space="preserve">3.2.3   </w:t>
-      </w:r>
-      <w:r>
-        <w:rPr>
-          <w:rFonts w:cstheme="minorHAnsi"/>
-          <w:sz w:val="24"/>
-          <w:szCs w:val="24"/>
-        </w:rPr>
-        <w:t>Templates for Automation</w:t>
-      </w:r>
+      <w:hyperlink w:anchor="TemplatesforAutomation" w:history="1">
+        <w:r>
+          <w:rPr>
+            <w:rStyle w:val="Hyperlink"/>
+            <w:rFonts w:cstheme="minorHAnsi"/>
+            <w:sz w:val="24"/>
+            <w:szCs w:val="24"/>
+          </w:rPr>
+          <w:t xml:space="preserve">3.2.3   </w:t>
+        </w:r>
+        <w:r>
+          <w:rPr>
+            <w:rStyle w:val="Hyperlink"/>
+            <w:rFonts w:cstheme="minorHAnsi"/>
+            <w:sz w:val="24"/>
+            <w:szCs w:val="24"/>
+          </w:rPr>
+          <w:t>Templates for Automation</w:t>
+        </w:r>
+      </w:hyperlink>
     </w:p>
     <w:p>
       <w:pPr>
@@ -1361,22 +1334,44 @@
           <w:szCs w:val="24"/>
         </w:rPr>
       </w:pPr>
-      <w:r>
-        <w:rPr>
-          <w:rFonts w:cstheme="minorHAnsi"/>
-          <w:sz w:val="24"/>
-          <w:szCs w:val="24"/>
-        </w:rPr>
-        <w:t xml:space="preserve">3.2.4   </w:t>
-      </w:r>
-      <w:r>
-        <w:rPr>
-          <w:rFonts w:cstheme="minorHAnsi"/>
-          <w:sz w:val="24"/>
-          <w:szCs w:val="24"/>
-        </w:rPr>
-        <w:t>Key Tools in Phase 2</w:t>
-      </w:r>
+      <w:hyperlink w:anchor="Key2" w:history="1">
+        <w:r>
+          <w:rPr>
+            <w:rStyle w:val="Hyperlink"/>
+            <w:rFonts w:cstheme="minorHAnsi"/>
+            <w:sz w:val="24"/>
+            <w:szCs w:val="24"/>
+          </w:rPr>
+          <w:t xml:space="preserve">3.2.4   </w:t>
+        </w:r>
+        <w:r>
+          <w:rPr>
+            <w:rStyle w:val="Hyperlink"/>
+            <w:rFonts w:cstheme="minorHAnsi"/>
+            <w:sz w:val="24"/>
+            <w:szCs w:val="24"/>
+          </w:rPr>
+          <w:t xml:space="preserve">Key Tools in </w:t>
+        </w:r>
+        <w:r>
+          <w:rPr>
+            <w:rStyle w:val="Hyperlink"/>
+            <w:rFonts w:cstheme="minorHAnsi"/>
+            <w:sz w:val="24"/>
+            <w:szCs w:val="24"/>
+          </w:rPr>
+          <w:t>P</w:t>
+        </w:r>
+        <w:r>
+          <w:rPr>
+            <w:rStyle w:val="Hyperlink"/>
+            <w:rFonts w:cstheme="minorHAnsi"/>
+            <w:sz w:val="24"/>
+            <w:szCs w:val="24"/>
+          </w:rPr>
+          <w:t>hase 2</w:t>
+        </w:r>
+      </w:hyperlink>
     </w:p>
     <w:p>
       <w:pPr>
@@ -1981,46 +1976,6 @@
           <w:rFonts w:cstheme="minorHAnsi"/>
           <w:sz w:val="24"/>
           <w:szCs w:val="24"/>
-          <w:rtl/>
-        </w:rPr>
-      </w:pPr>
-    </w:p>
-    <w:p>
-      <w:pPr>
-        <w:rPr>
-          <w:rFonts w:cstheme="minorHAnsi"/>
-          <w:sz w:val="24"/>
-          <w:szCs w:val="24"/>
-          <w:rtl/>
-        </w:rPr>
-      </w:pPr>
-    </w:p>
-    <w:p>
-      <w:pPr>
-        <w:rPr>
-          <w:rFonts w:cstheme="minorHAnsi"/>
-          <w:sz w:val="24"/>
-          <w:szCs w:val="24"/>
-          <w:rtl/>
-        </w:rPr>
-      </w:pPr>
-    </w:p>
-    <w:p>
-      <w:pPr>
-        <w:rPr>
-          <w:rFonts w:cstheme="minorHAnsi"/>
-          <w:sz w:val="24"/>
-          <w:szCs w:val="24"/>
-          <w:rtl/>
-        </w:rPr>
-      </w:pPr>
-    </w:p>
-    <w:p>
-      <w:pPr>
-        <w:rPr>
-          <w:rFonts w:cstheme="minorHAnsi"/>
-          <w:sz w:val="24"/>
-          <w:szCs w:val="24"/>
         </w:rPr>
       </w:pPr>
     </w:p>
@@ -2043,6 +1998,7 @@
           <w:sz w:val="24"/>
           <w:szCs w:val="24"/>
         </w:rPr>
+        <w:lastRenderedPageBreak/>
         <w:t>Introduction</w:t>
       </w:r>
     </w:p>
@@ -2638,6 +2594,7 @@
           <w:sz w:val="24"/>
           <w:szCs w:val="24"/>
         </w:rPr>
+        <w:lastRenderedPageBreak/>
         <w:t xml:space="preserve">1.2 Objectives </w:t>
       </w:r>
     </w:p>
@@ -3103,59 +3060,51 @@
           <w:sz w:val="24"/>
           <w:szCs w:val="24"/>
         </w:rPr>
-        <w:t xml:space="preserve"> takes center stage, enabling faster deployments, streamlined updates, and more reliable performance. This project not only deepens our understanding of foundational networking concepts but also provides hands-on experience with </w:t>
-      </w:r>
-      <w:r>
-        <w:rPr>
-          <w:rFonts w:cstheme="minorHAnsi"/>
+        <w:t xml:space="preserve"> takes center stage, enabling faster deployments, streamlined updates, and more reliable performance. This project not only deepens our understanding of foundational networking concepts but also provides hands-on experience with best practices in modern network management. Consequently, the study equips practitioners and learners alike with vital skills to keep pace with the demands of large-scale, dynamically changing networks.</w:t>
+      </w:r>
+    </w:p>
+    <w:p>
+      <w:pPr>
+        <w:rPr>
+          <w:rFonts w:cstheme="minorHAnsi"/>
+          <w:b/>
+          <w:bCs/>
+          <w:sz w:val="24"/>
+          <w:szCs w:val="24"/>
+        </w:rPr>
+      </w:pPr>
+    </w:p>
+    <w:p>
+      <w:pPr>
+        <w:rPr>
+          <w:rFonts w:cstheme="minorHAnsi"/>
+          <w:b/>
+          <w:bCs/>
+          <w:sz w:val="24"/>
+          <w:szCs w:val="24"/>
+        </w:rPr>
+      </w:pPr>
+    </w:p>
+    <w:p>
+      <w:pPr>
+        <w:rPr>
+          <w:rFonts w:cstheme="minorHAnsi"/>
+          <w:b/>
+          <w:bCs/>
+          <w:sz w:val="24"/>
+          <w:szCs w:val="24"/>
+        </w:rPr>
+      </w:pPr>
+      <w:bookmarkStart w:id="4" w:name="Phase2"/>
+      <w:r>
+        <w:rPr>
+          <w:rFonts w:cstheme="minorHAnsi"/>
+          <w:b/>
+          <w:bCs/>
           <w:sz w:val="24"/>
           <w:szCs w:val="24"/>
         </w:rPr>
         <w:lastRenderedPageBreak/>
-        <w:t>best practices in modern network management. Consequently, the study equips practitioners and learners alike with vital skills to keep pace with the demands of large-scale, dynamically changing networks.</w:t>
-      </w:r>
-    </w:p>
-    <w:p>
-      <w:pPr>
-        <w:rPr>
-          <w:rFonts w:cstheme="minorHAnsi"/>
-          <w:b/>
-          <w:bCs/>
-          <w:sz w:val="24"/>
-          <w:szCs w:val="24"/>
-        </w:rPr>
-      </w:pPr>
-    </w:p>
-    <w:p>
-      <w:pPr>
-        <w:rPr>
-          <w:rFonts w:cstheme="minorHAnsi"/>
-          <w:b/>
-          <w:bCs/>
-          <w:sz w:val="24"/>
-          <w:szCs w:val="24"/>
-        </w:rPr>
-      </w:pPr>
-    </w:p>
-    <w:p>
-      <w:pPr>
-        <w:rPr>
-          <w:rFonts w:cstheme="minorHAnsi"/>
-          <w:b/>
-          <w:bCs/>
-          <w:sz w:val="24"/>
-          <w:szCs w:val="24"/>
-        </w:rPr>
-      </w:pPr>
-      <w:bookmarkStart w:id="4" w:name="Phase2"/>
-      <w:r>
-        <w:rPr>
-          <w:rFonts w:cstheme="minorHAnsi"/>
-          <w:b/>
-          <w:bCs/>
-          <w:sz w:val="24"/>
-          <w:szCs w:val="24"/>
-        </w:rPr>
         <w:t>Phase2</w:t>
       </w:r>
     </w:p>
@@ -3868,6 +3817,42 @@
           <w:rFonts w:cstheme="minorHAnsi"/>
           <w:b/>
           <w:bCs/>
+          <w:sz w:val="24"/>
+          <w:szCs w:val="24"/>
+        </w:rPr>
+      </w:pPr>
+    </w:p>
+    <w:p>
+      <w:pPr>
+        <w:rPr>
+          <w:rFonts w:cstheme="minorHAnsi"/>
+          <w:sz w:val="24"/>
+          <w:szCs w:val="24"/>
+        </w:rPr>
+      </w:pPr>
+    </w:p>
+    <w:p>
+      <w:pPr>
+        <w:rPr>
+          <w:rFonts w:cstheme="minorHAnsi"/>
+          <w:sz w:val="24"/>
+          <w:szCs w:val="24"/>
+        </w:rPr>
+      </w:pPr>
+    </w:p>
+    <w:p>
+      <w:pPr>
+        <w:rPr>
+          <w:rFonts w:cstheme="minorHAnsi"/>
+          <w:sz w:val="24"/>
+          <w:szCs w:val="24"/>
+        </w:rPr>
+      </w:pPr>
+    </w:p>
+    <w:p>
+      <w:pPr>
+        <w:rPr>
+          <w:rFonts w:cstheme="minorHAnsi"/>
           <w:sz w:val="24"/>
           <w:szCs w:val="24"/>
         </w:rPr>
@@ -4498,92 +4483,158 @@
           <w:szCs w:val="24"/>
         </w:rPr>
       </w:pPr>
-    </w:p>
-    <w:p>
-      <w:pPr>
-        <w:rPr>
-          <w:rFonts w:cstheme="minorHAnsi"/>
-          <w:sz w:val="24"/>
-          <w:szCs w:val="24"/>
-        </w:rPr>
-      </w:pPr>
-    </w:p>
-    <w:p>
-      <w:pPr>
-        <w:rPr>
-          <w:rFonts w:cstheme="minorHAnsi"/>
-          <w:sz w:val="24"/>
-          <w:szCs w:val="24"/>
-        </w:rPr>
-      </w:pPr>
-    </w:p>
-    <w:p>
-      <w:pPr>
-        <w:rPr>
-          <w:rFonts w:cstheme="minorHAnsi"/>
-          <w:sz w:val="24"/>
-          <w:szCs w:val="24"/>
-        </w:rPr>
-      </w:pPr>
-    </w:p>
-    <w:p>
-      <w:pPr>
-        <w:rPr>
-          <w:rFonts w:cstheme="minorHAnsi"/>
-          <w:sz w:val="24"/>
-          <w:szCs w:val="24"/>
-        </w:rPr>
-      </w:pPr>
-    </w:p>
-    <w:p>
-      <w:pPr>
-        <w:rPr>
-          <w:rFonts w:cstheme="minorHAnsi"/>
-          <w:sz w:val="24"/>
-          <w:szCs w:val="24"/>
-        </w:rPr>
-      </w:pPr>
-    </w:p>
-    <w:p>
-      <w:pPr>
-        <w:rPr>
-          <w:rFonts w:cstheme="minorHAnsi"/>
-          <w:sz w:val="24"/>
-          <w:szCs w:val="24"/>
-        </w:rPr>
-      </w:pPr>
-    </w:p>
-    <w:p>
-      <w:pPr>
-        <w:rPr>
-          <w:rFonts w:cstheme="minorHAnsi"/>
-          <w:sz w:val="24"/>
-          <w:szCs w:val="24"/>
-        </w:rPr>
-      </w:pPr>
-    </w:p>
-    <w:p>
-      <w:pPr>
-        <w:rPr>
-          <w:rFonts w:cstheme="minorHAnsi"/>
-          <w:sz w:val="24"/>
-          <w:szCs w:val="24"/>
-        </w:rPr>
-      </w:pPr>
-    </w:p>
-    <w:p>
-      <w:pPr>
-        <w:rPr>
-          <w:rFonts w:cstheme="minorHAnsi"/>
-          <w:sz w:val="24"/>
-          <w:szCs w:val="24"/>
-        </w:rPr>
-      </w:pPr>
-    </w:p>
-    <w:p>
-      <w:pPr>
-        <w:rPr>
-          <w:rFonts w:cstheme="minorHAnsi"/>
+      <w:r>
+        <w:rPr>
+          <w:rFonts w:cstheme="minorHAnsi"/>
+          <w:sz w:val="24"/>
+          <w:szCs w:val="24"/>
+        </w:rPr>
+        <w:drawing>
+          <wp:anchor distT="0" distB="0" distL="114300" distR="114300" simplePos="0" relativeHeight="251662336" behindDoc="0" locked="0" layoutInCell="1" allowOverlap="1" wp14:anchorId="7F16CB92" wp14:editId="1C7AB235">
+            <wp:simplePos x="0" y="0"/>
+            <wp:positionH relativeFrom="margin">
+              <wp:align>center</wp:align>
+            </wp:positionH>
+            <wp:positionV relativeFrom="paragraph">
+              <wp:posOffset>97411</wp:posOffset>
+            </wp:positionV>
+            <wp:extent cx="4511431" cy="2781541"/>
+            <wp:effectExtent l="0" t="0" r="3810" b="0"/>
+            <wp:wrapThrough wrapText="bothSides">
+              <wp:wrapPolygon edited="0">
+                <wp:start x="0" y="0"/>
+                <wp:lineTo x="0" y="21452"/>
+                <wp:lineTo x="21527" y="21452"/>
+                <wp:lineTo x="21527" y="0"/>
+                <wp:lineTo x="0" y="0"/>
+              </wp:wrapPolygon>
+            </wp:wrapThrough>
+            <wp:docPr id="388295617" name="Picture 1"/>
+            <wp:cNvGraphicFramePr>
+              <a:graphicFrameLocks xmlns:a="http://schemas.openxmlformats.org/drawingml/2006/main" noChangeAspect="1"/>
+            </wp:cNvGraphicFramePr>
+            <a:graphic xmlns:a="http://schemas.openxmlformats.org/drawingml/2006/main">
+              <a:graphicData uri="http://schemas.openxmlformats.org/drawingml/2006/picture">
+                <pic:pic xmlns:pic="http://schemas.openxmlformats.org/drawingml/2006/picture">
+                  <pic:nvPicPr>
+                    <pic:cNvPr id="388295617" name=""/>
+                    <pic:cNvPicPr/>
+                  </pic:nvPicPr>
+                  <pic:blipFill>
+                    <a:blip r:embed="rId12">
+                      <a:extLst>
+                        <a:ext uri="{28A0092B-C50C-407E-A947-70E740481C1C}">
+                          <a14:useLocalDpi xmlns:a14="http://schemas.microsoft.com/office/drawing/2010/main" val="0"/>
+                        </a:ext>
+                      </a:extLst>
+                    </a:blip>
+                    <a:stretch>
+                      <a:fillRect/>
+                    </a:stretch>
+                  </pic:blipFill>
+                  <pic:spPr>
+                    <a:xfrm>
+                      <a:off x="0" y="0"/>
+                      <a:ext cx="4511431" cy="2781541"/>
+                    </a:xfrm>
+                    <a:prstGeom prst="rect">
+                      <a:avLst/>
+                    </a:prstGeom>
+                  </pic:spPr>
+                </pic:pic>
+              </a:graphicData>
+            </a:graphic>
+          </wp:anchor>
+        </w:drawing>
+      </w:r>
+    </w:p>
+    <w:p>
+      <w:pPr>
+        <w:rPr>
+          <w:rFonts w:cstheme="minorHAnsi"/>
+          <w:sz w:val="24"/>
+          <w:szCs w:val="24"/>
+        </w:rPr>
+      </w:pPr>
+    </w:p>
+    <w:p>
+      <w:pPr>
+        <w:rPr>
+          <w:rFonts w:cstheme="minorHAnsi"/>
+          <w:sz w:val="24"/>
+          <w:szCs w:val="24"/>
+        </w:rPr>
+      </w:pPr>
+    </w:p>
+    <w:p>
+      <w:pPr>
+        <w:rPr>
+          <w:rFonts w:cstheme="minorHAnsi"/>
+          <w:sz w:val="24"/>
+          <w:szCs w:val="24"/>
+        </w:rPr>
+      </w:pPr>
+    </w:p>
+    <w:p>
+      <w:pPr>
+        <w:rPr>
+          <w:rFonts w:cstheme="minorHAnsi"/>
+          <w:sz w:val="24"/>
+          <w:szCs w:val="24"/>
+        </w:rPr>
+      </w:pPr>
+    </w:p>
+    <w:p>
+      <w:pPr>
+        <w:rPr>
+          <w:rFonts w:cstheme="minorHAnsi"/>
+          <w:sz w:val="24"/>
+          <w:szCs w:val="24"/>
+        </w:rPr>
+      </w:pPr>
+    </w:p>
+    <w:p>
+      <w:pPr>
+        <w:rPr>
+          <w:rFonts w:cstheme="minorHAnsi"/>
+          <w:sz w:val="24"/>
+          <w:szCs w:val="24"/>
+        </w:rPr>
+      </w:pPr>
+    </w:p>
+    <w:p>
+      <w:pPr>
+        <w:rPr>
+          <w:rFonts w:cstheme="minorHAnsi"/>
+          <w:sz w:val="24"/>
+          <w:szCs w:val="24"/>
+        </w:rPr>
+      </w:pPr>
+    </w:p>
+    <w:p>
+      <w:pPr>
+        <w:rPr>
+          <w:rFonts w:cstheme="minorHAnsi"/>
+          <w:sz w:val="24"/>
+          <w:szCs w:val="24"/>
+        </w:rPr>
+      </w:pPr>
+    </w:p>
+    <w:p>
+      <w:pPr>
+        <w:rPr>
+          <w:rFonts w:cstheme="minorHAnsi"/>
+          <w:sz w:val="24"/>
+          <w:szCs w:val="24"/>
+        </w:rPr>
+      </w:pPr>
+    </w:p>
+    <w:p>
+      <w:pPr>
+        <w:rPr>
+          <w:rFonts w:cstheme="minorHAnsi"/>
+          <w:b/>
+          <w:bCs/>
           <w:sz w:val="24"/>
           <w:szCs w:val="24"/>
         </w:rPr>
@@ -5096,6 +5147,437 @@
           <w:szCs w:val="24"/>
         </w:rPr>
       </w:pPr>
+      <w:r>
+        <w:rPr>
+          <w:rFonts w:cstheme="minorHAnsi"/>
+          <w:sz w:val="24"/>
+          <w:szCs w:val="24"/>
+        </w:rPr>
+        <w:drawing>
+          <wp:anchor distT="0" distB="0" distL="114300" distR="114300" simplePos="0" relativeHeight="251665408" behindDoc="1" locked="0" layoutInCell="1" allowOverlap="1" wp14:anchorId="763810AD" wp14:editId="6B7C0A5E">
+            <wp:simplePos x="0" y="0"/>
+            <wp:positionH relativeFrom="margin">
+              <wp:posOffset>1067435</wp:posOffset>
+            </wp:positionH>
+            <wp:positionV relativeFrom="paragraph">
+              <wp:posOffset>107315</wp:posOffset>
+            </wp:positionV>
+            <wp:extent cx="3780155" cy="1870075"/>
+            <wp:effectExtent l="0" t="0" r="0" b="0"/>
+            <wp:wrapTight wrapText="bothSides">
+              <wp:wrapPolygon edited="0">
+                <wp:start x="0" y="0"/>
+                <wp:lineTo x="0" y="21343"/>
+                <wp:lineTo x="21444" y="21343"/>
+                <wp:lineTo x="21444" y="0"/>
+                <wp:lineTo x="0" y="0"/>
+              </wp:wrapPolygon>
+            </wp:wrapTight>
+            <wp:docPr id="1019445235" name="Picture 1" descr="A screenshot of a computer program&#10;&#10;Description automatically generated"/>
+            <wp:cNvGraphicFramePr>
+              <a:graphicFrameLocks xmlns:a="http://schemas.openxmlformats.org/drawingml/2006/main" noChangeAspect="1"/>
+            </wp:cNvGraphicFramePr>
+            <a:graphic xmlns:a="http://schemas.openxmlformats.org/drawingml/2006/main">
+              <a:graphicData uri="http://schemas.openxmlformats.org/drawingml/2006/picture">
+                <pic:pic xmlns:pic="http://schemas.openxmlformats.org/drawingml/2006/picture">
+                  <pic:nvPicPr>
+                    <pic:cNvPr id="1019445235" name="Picture 1" descr="A screenshot of a computer program&#10;&#10;Description automatically generated"/>
+                    <pic:cNvPicPr/>
+                  </pic:nvPicPr>
+                  <pic:blipFill>
+                    <a:blip r:embed="rId13">
+                      <a:extLst>
+                        <a:ext uri="{28A0092B-C50C-407E-A947-70E740481C1C}">
+                          <a14:useLocalDpi xmlns:a14="http://schemas.microsoft.com/office/drawing/2010/main" val="0"/>
+                        </a:ext>
+                      </a:extLst>
+                    </a:blip>
+                    <a:stretch>
+                      <a:fillRect/>
+                    </a:stretch>
+                  </pic:blipFill>
+                  <pic:spPr>
+                    <a:xfrm>
+                      <a:off x="0" y="0"/>
+                      <a:ext cx="3780155" cy="1870075"/>
+                    </a:xfrm>
+                    <a:prstGeom prst="rect">
+                      <a:avLst/>
+                    </a:prstGeom>
+                  </pic:spPr>
+                </pic:pic>
+              </a:graphicData>
+            </a:graphic>
+            <wp14:sizeRelH relativeFrom="margin">
+              <wp14:pctWidth>0</wp14:pctWidth>
+            </wp14:sizeRelH>
+            <wp14:sizeRelV relativeFrom="margin">
+              <wp14:pctHeight>0</wp14:pctHeight>
+            </wp14:sizeRelV>
+          </wp:anchor>
+        </w:drawing>
+      </w:r>
+    </w:p>
+    <w:p>
+      <w:pPr>
+        <w:rPr>
+          <w:rFonts w:cstheme="minorHAnsi"/>
+          <w:sz w:val="24"/>
+          <w:szCs w:val="24"/>
+        </w:rPr>
+      </w:pPr>
+    </w:p>
+    <w:p>
+      <w:pPr>
+        <w:rPr>
+          <w:rFonts w:cstheme="minorHAnsi"/>
+          <w:sz w:val="24"/>
+          <w:szCs w:val="24"/>
+        </w:rPr>
+      </w:pPr>
+    </w:p>
+    <w:p>
+      <w:pPr>
+        <w:rPr>
+          <w:rFonts w:cstheme="minorHAnsi"/>
+          <w:sz w:val="24"/>
+          <w:szCs w:val="24"/>
+        </w:rPr>
+      </w:pPr>
+    </w:p>
+    <w:p>
+      <w:pPr>
+        <w:rPr>
+          <w:rFonts w:cstheme="minorHAnsi"/>
+          <w:sz w:val="24"/>
+          <w:szCs w:val="24"/>
+        </w:rPr>
+      </w:pPr>
+    </w:p>
+    <w:p>
+      <w:pPr>
+        <w:rPr>
+          <w:rFonts w:cstheme="minorHAnsi"/>
+          <w:sz w:val="24"/>
+          <w:szCs w:val="24"/>
+        </w:rPr>
+      </w:pPr>
+    </w:p>
+    <w:p>
+      <w:pPr>
+        <w:rPr>
+          <w:rFonts w:cstheme="minorHAnsi"/>
+          <w:sz w:val="24"/>
+          <w:szCs w:val="24"/>
+        </w:rPr>
+      </w:pPr>
+    </w:p>
+    <w:p>
+      <w:pPr>
+        <w:rPr>
+          <w:rFonts w:cstheme="minorHAnsi"/>
+          <w:sz w:val="24"/>
+          <w:szCs w:val="24"/>
+        </w:rPr>
+      </w:pPr>
+      <w:r>
+        <w:rPr>
+          <w:rFonts w:cstheme="minorHAnsi"/>
+          <w:sz w:val="24"/>
+          <w:szCs w:val="24"/>
+        </w:rPr>
+        <w:drawing>
+          <wp:anchor distT="0" distB="0" distL="114300" distR="114300" simplePos="0" relativeHeight="251663360" behindDoc="0" locked="0" layoutInCell="1" allowOverlap="1" wp14:anchorId="567C5687" wp14:editId="4ACA67A4">
+            <wp:simplePos x="0" y="0"/>
+            <wp:positionH relativeFrom="margin">
+              <wp:align>center</wp:align>
+            </wp:positionH>
+            <wp:positionV relativeFrom="paragraph">
+              <wp:posOffset>6146</wp:posOffset>
+            </wp:positionV>
+            <wp:extent cx="3787140" cy="1060450"/>
+            <wp:effectExtent l="0" t="0" r="3810" b="6350"/>
+            <wp:wrapSquare wrapText="bothSides"/>
+            <wp:docPr id="907464934" name="Picture 1" descr="A screen shot of a computer&#10;&#10;Description automatically generated"/>
+            <wp:cNvGraphicFramePr>
+              <a:graphicFrameLocks xmlns:a="http://schemas.openxmlformats.org/drawingml/2006/main" noChangeAspect="1"/>
+            </wp:cNvGraphicFramePr>
+            <a:graphic xmlns:a="http://schemas.openxmlformats.org/drawingml/2006/main">
+              <a:graphicData uri="http://schemas.openxmlformats.org/drawingml/2006/picture">
+                <pic:pic xmlns:pic="http://schemas.openxmlformats.org/drawingml/2006/picture">
+                  <pic:nvPicPr>
+                    <pic:cNvPr id="907464934" name="Picture 1" descr="A screen shot of a computer&#10;&#10;Description automatically generated"/>
+                    <pic:cNvPicPr/>
+                  </pic:nvPicPr>
+                  <pic:blipFill>
+                    <a:blip r:embed="rId14">
+                      <a:extLst>
+                        <a:ext uri="{28A0092B-C50C-407E-A947-70E740481C1C}">
+                          <a14:useLocalDpi xmlns:a14="http://schemas.microsoft.com/office/drawing/2010/main" val="0"/>
+                        </a:ext>
+                      </a:extLst>
+                    </a:blip>
+                    <a:stretch>
+                      <a:fillRect/>
+                    </a:stretch>
+                  </pic:blipFill>
+                  <pic:spPr>
+                    <a:xfrm>
+                      <a:off x="0" y="0"/>
+                      <a:ext cx="3795779" cy="1063403"/>
+                    </a:xfrm>
+                    <a:prstGeom prst="rect">
+                      <a:avLst/>
+                    </a:prstGeom>
+                  </pic:spPr>
+                </pic:pic>
+              </a:graphicData>
+            </a:graphic>
+            <wp14:sizeRelV relativeFrom="margin">
+              <wp14:pctHeight>0</wp14:pctHeight>
+            </wp14:sizeRelV>
+          </wp:anchor>
+        </w:drawing>
+      </w:r>
+    </w:p>
+    <w:p>
+      <w:pPr>
+        <w:rPr>
+          <w:rFonts w:cstheme="minorHAnsi"/>
+          <w:sz w:val="24"/>
+          <w:szCs w:val="24"/>
+        </w:rPr>
+      </w:pPr>
+    </w:p>
+    <w:p>
+      <w:pPr>
+        <w:rPr>
+          <w:rFonts w:cstheme="minorHAnsi"/>
+          <w:sz w:val="24"/>
+          <w:szCs w:val="24"/>
+        </w:rPr>
+      </w:pPr>
+    </w:p>
+    <w:p>
+      <w:pPr>
+        <w:rPr>
+          <w:rFonts w:cstheme="minorHAnsi"/>
+          <w:sz w:val="24"/>
+          <w:szCs w:val="24"/>
+        </w:rPr>
+      </w:pPr>
+    </w:p>
+    <w:p>
+      <w:pPr>
+        <w:rPr>
+          <w:rFonts w:cstheme="minorHAnsi"/>
+          <w:sz w:val="24"/>
+          <w:szCs w:val="24"/>
+        </w:rPr>
+      </w:pPr>
+      <w:r>
+        <w:rPr>
+          <w:rFonts w:cstheme="minorHAnsi"/>
+          <w:sz w:val="24"/>
+          <w:szCs w:val="24"/>
+        </w:rPr>
+        <w:drawing>
+          <wp:anchor distT="0" distB="0" distL="114300" distR="114300" simplePos="0" relativeHeight="251666432" behindDoc="1" locked="0" layoutInCell="1" allowOverlap="1" wp14:anchorId="7ACF514C" wp14:editId="1E78BA16">
+            <wp:simplePos x="0" y="0"/>
+            <wp:positionH relativeFrom="column">
+              <wp:posOffset>1041390</wp:posOffset>
+            </wp:positionH>
+            <wp:positionV relativeFrom="paragraph">
+              <wp:posOffset>55211</wp:posOffset>
+            </wp:positionV>
+            <wp:extent cx="3806190" cy="1242060"/>
+            <wp:effectExtent l="0" t="0" r="3810" b="0"/>
+            <wp:wrapTight wrapText="bothSides">
+              <wp:wrapPolygon edited="0">
+                <wp:start x="0" y="0"/>
+                <wp:lineTo x="0" y="21202"/>
+                <wp:lineTo x="21514" y="21202"/>
+                <wp:lineTo x="21514" y="0"/>
+                <wp:lineTo x="0" y="0"/>
+              </wp:wrapPolygon>
+            </wp:wrapTight>
+            <wp:docPr id="1230661565" name="Picture 1" descr="A screen shot of a computer&#10;&#10;Description automatically generated"/>
+            <wp:cNvGraphicFramePr>
+              <a:graphicFrameLocks xmlns:a="http://schemas.openxmlformats.org/drawingml/2006/main" noChangeAspect="1"/>
+            </wp:cNvGraphicFramePr>
+            <a:graphic xmlns:a="http://schemas.openxmlformats.org/drawingml/2006/main">
+              <a:graphicData uri="http://schemas.openxmlformats.org/drawingml/2006/picture">
+                <pic:pic xmlns:pic="http://schemas.openxmlformats.org/drawingml/2006/picture">
+                  <pic:nvPicPr>
+                    <pic:cNvPr id="1230661565" name="Picture 1" descr="A screen shot of a computer&#10;&#10;Description automatically generated"/>
+                    <pic:cNvPicPr/>
+                  </pic:nvPicPr>
+                  <pic:blipFill>
+                    <a:blip r:embed="rId15">
+                      <a:extLst>
+                        <a:ext uri="{28A0092B-C50C-407E-A947-70E740481C1C}">
+                          <a14:useLocalDpi xmlns:a14="http://schemas.microsoft.com/office/drawing/2010/main" val="0"/>
+                        </a:ext>
+                      </a:extLst>
+                    </a:blip>
+                    <a:stretch>
+                      <a:fillRect/>
+                    </a:stretch>
+                  </pic:blipFill>
+                  <pic:spPr>
+                    <a:xfrm>
+                      <a:off x="0" y="0"/>
+                      <a:ext cx="3806190" cy="1242060"/>
+                    </a:xfrm>
+                    <a:prstGeom prst="rect">
+                      <a:avLst/>
+                    </a:prstGeom>
+                  </pic:spPr>
+                </pic:pic>
+              </a:graphicData>
+            </a:graphic>
+            <wp14:sizeRelH relativeFrom="margin">
+              <wp14:pctWidth>0</wp14:pctWidth>
+            </wp14:sizeRelH>
+            <wp14:sizeRelV relativeFrom="margin">
+              <wp14:pctHeight>0</wp14:pctHeight>
+            </wp14:sizeRelV>
+          </wp:anchor>
+        </w:drawing>
+      </w:r>
+    </w:p>
+    <w:p>
+      <w:pPr>
+        <w:rPr>
+          <w:rFonts w:cstheme="minorHAnsi"/>
+          <w:sz w:val="24"/>
+          <w:szCs w:val="24"/>
+        </w:rPr>
+      </w:pPr>
+    </w:p>
+    <w:p>
+      <w:pPr>
+        <w:rPr>
+          <w:rFonts w:cstheme="minorHAnsi"/>
+          <w:sz w:val="24"/>
+          <w:szCs w:val="24"/>
+        </w:rPr>
+      </w:pPr>
+    </w:p>
+    <w:p>
+      <w:pPr>
+        <w:rPr>
+          <w:rFonts w:cstheme="minorHAnsi"/>
+          <w:sz w:val="24"/>
+          <w:szCs w:val="24"/>
+        </w:rPr>
+      </w:pPr>
+    </w:p>
+    <w:p>
+      <w:pPr>
+        <w:rPr>
+          <w:rFonts w:cstheme="minorHAnsi"/>
+          <w:sz w:val="24"/>
+          <w:szCs w:val="24"/>
+        </w:rPr>
+      </w:pPr>
+    </w:p>
+    <w:p>
+      <w:pPr>
+        <w:rPr>
+          <w:rFonts w:cstheme="minorHAnsi"/>
+          <w:sz w:val="24"/>
+          <w:szCs w:val="24"/>
+        </w:rPr>
+      </w:pPr>
+      <w:r>
+        <w:rPr>
+          <w:rFonts w:cstheme="minorHAnsi"/>
+          <w:sz w:val="24"/>
+          <w:szCs w:val="24"/>
+        </w:rPr>
+        <w:drawing>
+          <wp:anchor distT="0" distB="0" distL="114300" distR="114300" simplePos="0" relativeHeight="251667456" behindDoc="1" locked="0" layoutInCell="1" allowOverlap="1" wp14:anchorId="0FBFC44A" wp14:editId="4CF90F97">
+            <wp:simplePos x="0" y="0"/>
+            <wp:positionH relativeFrom="margin">
+              <wp:posOffset>1032510</wp:posOffset>
+            </wp:positionH>
+            <wp:positionV relativeFrom="paragraph">
+              <wp:posOffset>8890</wp:posOffset>
+            </wp:positionV>
+            <wp:extent cx="3827780" cy="1081405"/>
+            <wp:effectExtent l="0" t="0" r="1270" b="4445"/>
+            <wp:wrapTight wrapText="bothSides">
+              <wp:wrapPolygon edited="0">
+                <wp:start x="0" y="0"/>
+                <wp:lineTo x="0" y="21308"/>
+                <wp:lineTo x="21500" y="21308"/>
+                <wp:lineTo x="21500" y="0"/>
+                <wp:lineTo x="0" y="0"/>
+              </wp:wrapPolygon>
+            </wp:wrapTight>
+            <wp:docPr id="1122702286" name="Picture 1" descr="A screenshot of a computer screen&#10;&#10;Description automatically generated"/>
+            <wp:cNvGraphicFramePr>
+              <a:graphicFrameLocks xmlns:a="http://schemas.openxmlformats.org/drawingml/2006/main" noChangeAspect="1"/>
+            </wp:cNvGraphicFramePr>
+            <a:graphic xmlns:a="http://schemas.openxmlformats.org/drawingml/2006/main">
+              <a:graphicData uri="http://schemas.openxmlformats.org/drawingml/2006/picture">
+                <pic:pic xmlns:pic="http://schemas.openxmlformats.org/drawingml/2006/picture">
+                  <pic:nvPicPr>
+                    <pic:cNvPr id="1122702286" name="Picture 1" descr="A screenshot of a computer screen&#10;&#10;Description automatically generated"/>
+                    <pic:cNvPicPr/>
+                  </pic:nvPicPr>
+                  <pic:blipFill>
+                    <a:blip r:embed="rId16">
+                      <a:extLst>
+                        <a:ext uri="{28A0092B-C50C-407E-A947-70E740481C1C}">
+                          <a14:useLocalDpi xmlns:a14="http://schemas.microsoft.com/office/drawing/2010/main" val="0"/>
+                        </a:ext>
+                      </a:extLst>
+                    </a:blip>
+                    <a:stretch>
+                      <a:fillRect/>
+                    </a:stretch>
+                  </pic:blipFill>
+                  <pic:spPr>
+                    <a:xfrm>
+                      <a:off x="0" y="0"/>
+                      <a:ext cx="3827780" cy="1081405"/>
+                    </a:xfrm>
+                    <a:prstGeom prst="rect">
+                      <a:avLst/>
+                    </a:prstGeom>
+                  </pic:spPr>
+                </pic:pic>
+              </a:graphicData>
+            </a:graphic>
+            <wp14:sizeRelH relativeFrom="margin">
+              <wp14:pctWidth>0</wp14:pctWidth>
+            </wp14:sizeRelH>
+            <wp14:sizeRelV relativeFrom="margin">
+              <wp14:pctHeight>0</wp14:pctHeight>
+            </wp14:sizeRelV>
+          </wp:anchor>
+        </w:drawing>
+      </w:r>
+    </w:p>
+    <w:p>
+      <w:pPr>
+        <w:rPr>
+          <w:rFonts w:cstheme="minorHAnsi"/>
+          <w:sz w:val="24"/>
+          <w:szCs w:val="24"/>
+        </w:rPr>
+      </w:pPr>
+    </w:p>
+    <w:p>
+      <w:pPr>
+        <w:rPr>
+          <w:rFonts w:cstheme="minorHAnsi"/>
+          <w:sz w:val="24"/>
+          <w:szCs w:val="24"/>
+        </w:rPr>
+      </w:pPr>
     </w:p>
     <w:p>
       <w:pPr>
@@ -5460,6 +5942,273 @@
     </w:p>
     <w:p>
       <w:pPr>
+        <w:rPr>
+          <w:rFonts w:cstheme="minorHAnsi"/>
+          <w:sz w:val="24"/>
+          <w:szCs w:val="24"/>
+        </w:rPr>
+      </w:pPr>
+      <w:r>
+        <w:rPr>
+          <w:rFonts w:cstheme="minorHAnsi"/>
+          <w:sz w:val="24"/>
+          <w:szCs w:val="24"/>
+        </w:rPr>
+        <w:drawing>
+          <wp:anchor distT="0" distB="0" distL="114300" distR="114300" simplePos="0" relativeHeight="251668480" behindDoc="1" locked="0" layoutInCell="1" allowOverlap="1" wp14:anchorId="6C404B00" wp14:editId="22D6AD9D">
+            <wp:simplePos x="0" y="0"/>
+            <wp:positionH relativeFrom="column">
+              <wp:posOffset>1122045</wp:posOffset>
+            </wp:positionH>
+            <wp:positionV relativeFrom="paragraph">
+              <wp:posOffset>52705</wp:posOffset>
+            </wp:positionV>
+            <wp:extent cx="3415030" cy="1196340"/>
+            <wp:effectExtent l="0" t="0" r="0" b="3810"/>
+            <wp:wrapTight wrapText="bothSides">
+              <wp:wrapPolygon edited="0">
+                <wp:start x="0" y="0"/>
+                <wp:lineTo x="0" y="21325"/>
+                <wp:lineTo x="21447" y="21325"/>
+                <wp:lineTo x="21447" y="0"/>
+                <wp:lineTo x="0" y="0"/>
+              </wp:wrapPolygon>
+            </wp:wrapTight>
+            <wp:docPr id="596963361" name="Picture 1" descr="A screenshot of a computer screen&#10;&#10;Description automatically generated"/>
+            <wp:cNvGraphicFramePr>
+              <a:graphicFrameLocks xmlns:a="http://schemas.openxmlformats.org/drawingml/2006/main" noChangeAspect="1"/>
+            </wp:cNvGraphicFramePr>
+            <a:graphic xmlns:a="http://schemas.openxmlformats.org/drawingml/2006/main">
+              <a:graphicData uri="http://schemas.openxmlformats.org/drawingml/2006/picture">
+                <pic:pic xmlns:pic="http://schemas.openxmlformats.org/drawingml/2006/picture">
+                  <pic:nvPicPr>
+                    <pic:cNvPr id="596963361" name="Picture 1" descr="A screenshot of a computer screen&#10;&#10;Description automatically generated"/>
+                    <pic:cNvPicPr/>
+                  </pic:nvPicPr>
+                  <pic:blipFill>
+                    <a:blip r:embed="rId17">
+                      <a:extLst>
+                        <a:ext uri="{28A0092B-C50C-407E-A947-70E740481C1C}">
+                          <a14:useLocalDpi xmlns:a14="http://schemas.microsoft.com/office/drawing/2010/main" val="0"/>
+                        </a:ext>
+                      </a:extLst>
+                    </a:blip>
+                    <a:stretch>
+                      <a:fillRect/>
+                    </a:stretch>
+                  </pic:blipFill>
+                  <pic:spPr>
+                    <a:xfrm>
+                      <a:off x="0" y="0"/>
+                      <a:ext cx="3415030" cy="1196340"/>
+                    </a:xfrm>
+                    <a:prstGeom prst="rect">
+                      <a:avLst/>
+                    </a:prstGeom>
+                  </pic:spPr>
+                </pic:pic>
+              </a:graphicData>
+            </a:graphic>
+            <wp14:sizeRelH relativeFrom="margin">
+              <wp14:pctWidth>0</wp14:pctWidth>
+            </wp14:sizeRelH>
+          </wp:anchor>
+        </w:drawing>
+      </w:r>
+      <w:r>
+        <w:rPr>
+          <w:rFonts w:cstheme="minorHAnsi"/>
+          <w:sz w:val="24"/>
+          <w:szCs w:val="24"/>
+        </w:rPr>
+        <w:t xml:space="preserve">                                                                        </w:t>
+      </w:r>
+    </w:p>
+    <w:p>
+      <w:pPr>
+        <w:rPr>
+          <w:rFonts w:cstheme="minorHAnsi"/>
+          <w:sz w:val="24"/>
+          <w:szCs w:val="24"/>
+        </w:rPr>
+      </w:pPr>
+    </w:p>
+    <w:p>
+      <w:pPr>
+        <w:rPr>
+          <w:rFonts w:cstheme="minorHAnsi"/>
+          <w:sz w:val="24"/>
+          <w:szCs w:val="24"/>
+        </w:rPr>
+      </w:pPr>
+    </w:p>
+    <w:p>
+      <w:pPr>
+        <w:rPr>
+          <w:rFonts w:cstheme="minorHAnsi"/>
+          <w:sz w:val="24"/>
+          <w:szCs w:val="24"/>
+        </w:rPr>
+      </w:pPr>
+    </w:p>
+    <w:p>
+      <w:pPr>
+        <w:rPr>
+          <w:rFonts w:cstheme="minorHAnsi"/>
+          <w:sz w:val="24"/>
+          <w:szCs w:val="24"/>
+        </w:rPr>
+      </w:pPr>
+    </w:p>
+    <w:p>
+      <w:pPr>
+        <w:rPr>
+          <w:rFonts w:cstheme="minorHAnsi"/>
+          <w:sz w:val="24"/>
+          <w:szCs w:val="24"/>
+        </w:rPr>
+      </w:pPr>
+      <w:r>
+        <w:rPr>
+          <w:rFonts w:cstheme="minorHAnsi"/>
+          <w:sz w:val="24"/>
+          <w:szCs w:val="24"/>
+        </w:rPr>
+        <w:drawing>
+          <wp:anchor distT="0" distB="0" distL="114300" distR="114300" simplePos="0" relativeHeight="251669504" behindDoc="1" locked="0" layoutInCell="1" allowOverlap="1" wp14:anchorId="6F525B9C" wp14:editId="01358685">
+            <wp:simplePos x="0" y="0"/>
+            <wp:positionH relativeFrom="column">
+              <wp:posOffset>1097280</wp:posOffset>
+            </wp:positionH>
+            <wp:positionV relativeFrom="paragraph">
+              <wp:posOffset>52070</wp:posOffset>
+            </wp:positionV>
+            <wp:extent cx="3441065" cy="1165860"/>
+            <wp:effectExtent l="0" t="0" r="6985" b="0"/>
+            <wp:wrapTight wrapText="bothSides">
+              <wp:wrapPolygon edited="0">
+                <wp:start x="0" y="0"/>
+                <wp:lineTo x="0" y="21176"/>
+                <wp:lineTo x="21524" y="21176"/>
+                <wp:lineTo x="21524" y="0"/>
+                <wp:lineTo x="0" y="0"/>
+              </wp:wrapPolygon>
+            </wp:wrapTight>
+            <wp:docPr id="84423189" name="Picture 1" descr="A screenshot of a computer screen&#10;&#10;Description automatically generated"/>
+            <wp:cNvGraphicFramePr>
+              <a:graphicFrameLocks xmlns:a="http://schemas.openxmlformats.org/drawingml/2006/main" noChangeAspect="1"/>
+            </wp:cNvGraphicFramePr>
+            <a:graphic xmlns:a="http://schemas.openxmlformats.org/drawingml/2006/main">
+              <a:graphicData uri="http://schemas.openxmlformats.org/drawingml/2006/picture">
+                <pic:pic xmlns:pic="http://schemas.openxmlformats.org/drawingml/2006/picture">
+                  <pic:nvPicPr>
+                    <pic:cNvPr id="84423189" name="Picture 1" descr="A screenshot of a computer screen&#10;&#10;Description automatically generated"/>
+                    <pic:cNvPicPr/>
+                  </pic:nvPicPr>
+                  <pic:blipFill>
+                    <a:blip r:embed="rId18">
+                      <a:extLst>
+                        <a:ext uri="{28A0092B-C50C-407E-A947-70E740481C1C}">
+                          <a14:useLocalDpi xmlns:a14="http://schemas.microsoft.com/office/drawing/2010/main" val="0"/>
+                        </a:ext>
+                      </a:extLst>
+                    </a:blip>
+                    <a:stretch>
+                      <a:fillRect/>
+                    </a:stretch>
+                  </pic:blipFill>
+                  <pic:spPr>
+                    <a:xfrm>
+                      <a:off x="0" y="0"/>
+                      <a:ext cx="3441065" cy="1165860"/>
+                    </a:xfrm>
+                    <a:prstGeom prst="rect">
+                      <a:avLst/>
+                    </a:prstGeom>
+                  </pic:spPr>
+                </pic:pic>
+              </a:graphicData>
+            </a:graphic>
+            <wp14:sizeRelH relativeFrom="margin">
+              <wp14:pctWidth>0</wp14:pctWidth>
+            </wp14:sizeRelH>
+          </wp:anchor>
+        </w:drawing>
+      </w:r>
+    </w:p>
+    <w:p>
+      <w:pPr>
+        <w:rPr>
+          <w:rFonts w:cstheme="minorHAnsi"/>
+          <w:sz w:val="24"/>
+          <w:szCs w:val="24"/>
+        </w:rPr>
+      </w:pPr>
+    </w:p>
+    <w:p>
+      <w:pPr>
+        <w:rPr>
+          <w:rFonts w:cstheme="minorHAnsi"/>
+          <w:sz w:val="24"/>
+          <w:szCs w:val="24"/>
+        </w:rPr>
+      </w:pPr>
+      <w:r>
+        <w:rPr>
+          <w:rFonts w:cstheme="minorHAnsi"/>
+          <w:sz w:val="24"/>
+          <w:szCs w:val="24"/>
+        </w:rPr>
+        <w:t xml:space="preserve">                                    </w:t>
+      </w:r>
+    </w:p>
+    <w:p>
+      <w:pPr>
+        <w:rPr>
+          <w:rFonts w:cstheme="minorHAnsi"/>
+          <w:sz w:val="24"/>
+          <w:szCs w:val="24"/>
+        </w:rPr>
+      </w:pPr>
+    </w:p>
+    <w:p>
+      <w:pPr>
+        <w:rPr>
+          <w:rFonts w:cstheme="minorHAnsi"/>
+          <w:sz w:val="24"/>
+          <w:szCs w:val="24"/>
+        </w:rPr>
+      </w:pPr>
+    </w:p>
+    <w:p>
+      <w:pPr>
+        <w:rPr>
+          <w:rFonts w:cstheme="minorHAnsi"/>
+          <w:sz w:val="24"/>
+          <w:szCs w:val="24"/>
+        </w:rPr>
+      </w:pPr>
+    </w:p>
+    <w:p>
+      <w:pPr>
+        <w:rPr>
+          <w:rFonts w:cstheme="minorHAnsi"/>
+          <w:sz w:val="24"/>
+          <w:szCs w:val="24"/>
+        </w:rPr>
+      </w:pPr>
+    </w:p>
+    <w:p>
+      <w:pPr>
+        <w:rPr>
+          <w:rFonts w:cstheme="minorHAnsi"/>
+          <w:sz w:val="24"/>
+          <w:szCs w:val="24"/>
+        </w:rPr>
+      </w:pPr>
+    </w:p>
+    <w:p>
+      <w:pPr>
         <w:numPr>
           <w:ilvl w:val="0"/>
           <w:numId w:val="23"/>
@@ -5479,6 +6228,7 @@
           <w:sz w:val="24"/>
           <w:szCs w:val="24"/>
         </w:rPr>
+        <w:lastRenderedPageBreak/>
         <w:t>Determination of Static IP for the Interface</w:t>
       </w:r>
     </w:p>
@@ -5534,7 +6284,6 @@
           <w:sz w:val="24"/>
           <w:szCs w:val="24"/>
         </w:rPr>
-        <w:lastRenderedPageBreak/>
         <w:t>Temporary Change</w:t>
       </w:r>
       <w:r>
@@ -5934,6 +6683,771 @@
           <w:szCs w:val="24"/>
         </w:rPr>
       </w:pPr>
+      <w:r>
+        <w:rPr>
+          <w:rFonts w:cstheme="minorHAnsi"/>
+          <w:sz w:val="24"/>
+          <w:szCs w:val="24"/>
+        </w:rPr>
+        <w:drawing>
+          <wp:anchor distT="0" distB="0" distL="114300" distR="114300" simplePos="0" relativeHeight="251670528" behindDoc="1" locked="0" layoutInCell="1" allowOverlap="1" wp14:anchorId="7851DAF7" wp14:editId="1FC12D29">
+            <wp:simplePos x="0" y="0"/>
+            <wp:positionH relativeFrom="margin">
+              <wp:align>center</wp:align>
+            </wp:positionH>
+            <wp:positionV relativeFrom="paragraph">
+              <wp:posOffset>177411</wp:posOffset>
+            </wp:positionV>
+            <wp:extent cx="3246401" cy="2362405"/>
+            <wp:effectExtent l="0" t="0" r="0" b="0"/>
+            <wp:wrapTight wrapText="bothSides">
+              <wp:wrapPolygon edited="0">
+                <wp:start x="0" y="0"/>
+                <wp:lineTo x="0" y="21426"/>
+                <wp:lineTo x="21423" y="21426"/>
+                <wp:lineTo x="21423" y="0"/>
+                <wp:lineTo x="0" y="0"/>
+              </wp:wrapPolygon>
+            </wp:wrapTight>
+            <wp:docPr id="1559213214" name="Picture 1"/>
+            <wp:cNvGraphicFramePr>
+              <a:graphicFrameLocks xmlns:a="http://schemas.openxmlformats.org/drawingml/2006/main" noChangeAspect="1"/>
+            </wp:cNvGraphicFramePr>
+            <a:graphic xmlns:a="http://schemas.openxmlformats.org/drawingml/2006/main">
+              <a:graphicData uri="http://schemas.openxmlformats.org/drawingml/2006/picture">
+                <pic:pic xmlns:pic="http://schemas.openxmlformats.org/drawingml/2006/picture">
+                  <pic:nvPicPr>
+                    <pic:cNvPr id="1559213214" name=""/>
+                    <pic:cNvPicPr/>
+                  </pic:nvPicPr>
+                  <pic:blipFill>
+                    <a:blip r:embed="rId19">
+                      <a:extLst>
+                        <a:ext uri="{28A0092B-C50C-407E-A947-70E740481C1C}">
+                          <a14:useLocalDpi xmlns:a14="http://schemas.microsoft.com/office/drawing/2010/main" val="0"/>
+                        </a:ext>
+                      </a:extLst>
+                    </a:blip>
+                    <a:stretch>
+                      <a:fillRect/>
+                    </a:stretch>
+                  </pic:blipFill>
+                  <pic:spPr>
+                    <a:xfrm>
+                      <a:off x="0" y="0"/>
+                      <a:ext cx="3246401" cy="2362405"/>
+                    </a:xfrm>
+                    <a:prstGeom prst="rect">
+                      <a:avLst/>
+                    </a:prstGeom>
+                  </pic:spPr>
+                </pic:pic>
+              </a:graphicData>
+            </a:graphic>
+          </wp:anchor>
+        </w:drawing>
+      </w:r>
+    </w:p>
+    <w:p>
+      <w:pPr>
+        <w:rPr>
+          <w:rFonts w:cstheme="minorHAnsi"/>
+          <w:sz w:val="24"/>
+          <w:szCs w:val="24"/>
+        </w:rPr>
+      </w:pPr>
+    </w:p>
+    <w:p>
+      <w:pPr>
+        <w:rPr>
+          <w:rFonts w:cstheme="minorHAnsi"/>
+          <w:sz w:val="24"/>
+          <w:szCs w:val="24"/>
+        </w:rPr>
+      </w:pPr>
+    </w:p>
+    <w:p>
+      <w:pPr>
+        <w:rPr>
+          <w:rFonts w:cstheme="minorHAnsi"/>
+          <w:sz w:val="24"/>
+          <w:szCs w:val="24"/>
+        </w:rPr>
+      </w:pPr>
+    </w:p>
+    <w:p>
+      <w:pPr>
+        <w:rPr>
+          <w:rFonts w:cstheme="minorHAnsi"/>
+          <w:sz w:val="24"/>
+          <w:szCs w:val="24"/>
+        </w:rPr>
+      </w:pPr>
+    </w:p>
+    <w:p>
+      <w:pPr>
+        <w:rPr>
+          <w:rFonts w:cstheme="minorHAnsi"/>
+          <w:sz w:val="24"/>
+          <w:szCs w:val="24"/>
+        </w:rPr>
+      </w:pPr>
+    </w:p>
+    <w:p>
+      <w:pPr>
+        <w:rPr>
+          <w:rFonts w:cstheme="minorHAnsi"/>
+          <w:sz w:val="24"/>
+          <w:szCs w:val="24"/>
+        </w:rPr>
+      </w:pPr>
+    </w:p>
+    <w:p>
+      <w:pPr>
+        <w:rPr>
+          <w:rFonts w:cstheme="minorHAnsi"/>
+          <w:sz w:val="24"/>
+          <w:szCs w:val="24"/>
+        </w:rPr>
+      </w:pPr>
+    </w:p>
+    <w:p>
+      <w:pPr>
+        <w:rPr>
+          <w:rFonts w:cstheme="minorHAnsi"/>
+          <w:sz w:val="24"/>
+          <w:szCs w:val="24"/>
+        </w:rPr>
+      </w:pPr>
+    </w:p>
+    <w:p>
+      <w:pPr>
+        <w:rPr>
+          <w:rFonts w:cstheme="minorHAnsi"/>
+          <w:sz w:val="24"/>
+          <w:szCs w:val="24"/>
+        </w:rPr>
+      </w:pPr>
+    </w:p>
+    <w:p>
+      <w:pPr>
+        <w:rPr>
+          <w:rFonts w:cstheme="minorHAnsi"/>
+          <w:sz w:val="24"/>
+          <w:szCs w:val="24"/>
+        </w:rPr>
+      </w:pPr>
+    </w:p>
+    <w:p>
+      <w:pPr>
+        <w:rPr>
+          <w:rFonts w:cstheme="minorHAnsi"/>
+          <w:sz w:val="24"/>
+          <w:szCs w:val="24"/>
+        </w:rPr>
+      </w:pPr>
+      <w:r>
+        <w:rPr>
+          <w:rFonts w:cstheme="minorHAnsi"/>
+          <w:sz w:val="24"/>
+          <w:szCs w:val="24"/>
+        </w:rPr>
+        <w:lastRenderedPageBreak/>
+        <w:drawing>
+          <wp:anchor distT="0" distB="0" distL="114300" distR="114300" simplePos="0" relativeHeight="251671552" behindDoc="1" locked="0" layoutInCell="1" allowOverlap="1" wp14:anchorId="6F17F889" wp14:editId="0F052F57">
+            <wp:simplePos x="0" y="0"/>
+            <wp:positionH relativeFrom="column">
+              <wp:posOffset>1329055</wp:posOffset>
+            </wp:positionH>
+            <wp:positionV relativeFrom="paragraph">
+              <wp:posOffset>0</wp:posOffset>
+            </wp:positionV>
+            <wp:extent cx="3219450" cy="1455420"/>
+            <wp:effectExtent l="0" t="0" r="0" b="0"/>
+            <wp:wrapTight wrapText="bothSides">
+              <wp:wrapPolygon edited="0">
+                <wp:start x="0" y="0"/>
+                <wp:lineTo x="0" y="21204"/>
+                <wp:lineTo x="21472" y="21204"/>
+                <wp:lineTo x="21472" y="0"/>
+                <wp:lineTo x="0" y="0"/>
+              </wp:wrapPolygon>
+            </wp:wrapTight>
+            <wp:docPr id="1532842359" name="Picture 1" descr="A screen shot of a computer&#10;&#10;Description automatically generated"/>
+            <wp:cNvGraphicFramePr>
+              <a:graphicFrameLocks xmlns:a="http://schemas.openxmlformats.org/drawingml/2006/main" noChangeAspect="1"/>
+            </wp:cNvGraphicFramePr>
+            <a:graphic xmlns:a="http://schemas.openxmlformats.org/drawingml/2006/main">
+              <a:graphicData uri="http://schemas.openxmlformats.org/drawingml/2006/picture">
+                <pic:pic xmlns:pic="http://schemas.openxmlformats.org/drawingml/2006/picture">
+                  <pic:nvPicPr>
+                    <pic:cNvPr id="1532842359" name="Picture 1" descr="A screen shot of a computer&#10;&#10;Description automatically generated"/>
+                    <pic:cNvPicPr/>
+                  </pic:nvPicPr>
+                  <pic:blipFill>
+                    <a:blip r:embed="rId20">
+                      <a:extLst>
+                        <a:ext uri="{28A0092B-C50C-407E-A947-70E740481C1C}">
+                          <a14:useLocalDpi xmlns:a14="http://schemas.microsoft.com/office/drawing/2010/main" val="0"/>
+                        </a:ext>
+                      </a:extLst>
+                    </a:blip>
+                    <a:stretch>
+                      <a:fillRect/>
+                    </a:stretch>
+                  </pic:blipFill>
+                  <pic:spPr>
+                    <a:xfrm>
+                      <a:off x="0" y="0"/>
+                      <a:ext cx="3219450" cy="1455420"/>
+                    </a:xfrm>
+                    <a:prstGeom prst="rect">
+                      <a:avLst/>
+                    </a:prstGeom>
+                  </pic:spPr>
+                </pic:pic>
+              </a:graphicData>
+            </a:graphic>
+            <wp14:sizeRelH relativeFrom="margin">
+              <wp14:pctWidth>0</wp14:pctWidth>
+            </wp14:sizeRelH>
+          </wp:anchor>
+        </w:drawing>
+      </w:r>
+      <w:r>
+        <w:rPr>
+          <w:rFonts w:cstheme="minorHAnsi"/>
+          <w:sz w:val="24"/>
+          <w:szCs w:val="24"/>
+        </w:rPr>
+        <w:t xml:space="preserve">                                       </w:t>
+      </w:r>
+    </w:p>
+    <w:p>
+      <w:pPr>
+        <w:rPr>
+          <w:rFonts w:cstheme="minorHAnsi"/>
+          <w:sz w:val="24"/>
+          <w:szCs w:val="24"/>
+        </w:rPr>
+      </w:pPr>
+    </w:p>
+    <w:p>
+      <w:pPr>
+        <w:rPr>
+          <w:rFonts w:cstheme="minorHAnsi"/>
+          <w:sz w:val="24"/>
+          <w:szCs w:val="24"/>
+        </w:rPr>
+      </w:pPr>
+    </w:p>
+    <w:p>
+      <w:pPr>
+        <w:rPr>
+          <w:rFonts w:cstheme="minorHAnsi"/>
+          <w:sz w:val="24"/>
+          <w:szCs w:val="24"/>
+        </w:rPr>
+      </w:pPr>
+    </w:p>
+    <w:p>
+      <w:pPr>
+        <w:rPr>
+          <w:rFonts w:cstheme="minorHAnsi"/>
+          <w:sz w:val="24"/>
+          <w:szCs w:val="24"/>
+        </w:rPr>
+      </w:pPr>
+    </w:p>
+    <w:p>
+      <w:pPr>
+        <w:rPr>
+          <w:rFonts w:cstheme="minorHAnsi"/>
+          <w:sz w:val="24"/>
+          <w:szCs w:val="24"/>
+        </w:rPr>
+      </w:pPr>
+      <w:r>
+        <w:rPr>
+          <w:rFonts w:cstheme="minorHAnsi"/>
+          <w:sz w:val="24"/>
+          <w:szCs w:val="24"/>
+        </w:rPr>
+        <w:drawing>
+          <wp:anchor distT="0" distB="0" distL="114300" distR="114300" simplePos="0" relativeHeight="251672576" behindDoc="1" locked="0" layoutInCell="1" allowOverlap="1" wp14:anchorId="74C8AF7C" wp14:editId="63A6DC2A">
+            <wp:simplePos x="0" y="0"/>
+            <wp:positionH relativeFrom="column">
+              <wp:posOffset>1321435</wp:posOffset>
+            </wp:positionH>
+            <wp:positionV relativeFrom="paragraph">
+              <wp:posOffset>78105</wp:posOffset>
+            </wp:positionV>
+            <wp:extent cx="3242310" cy="1501140"/>
+            <wp:effectExtent l="0" t="0" r="0" b="3810"/>
+            <wp:wrapTight wrapText="bothSides">
+              <wp:wrapPolygon edited="0">
+                <wp:start x="0" y="0"/>
+                <wp:lineTo x="0" y="21381"/>
+                <wp:lineTo x="21448" y="21381"/>
+                <wp:lineTo x="21448" y="0"/>
+                <wp:lineTo x="0" y="0"/>
+              </wp:wrapPolygon>
+            </wp:wrapTight>
+            <wp:docPr id="1894634683" name="Picture 1" descr="A screen shot of a computer&#10;&#10;Description automatically generated"/>
+            <wp:cNvGraphicFramePr>
+              <a:graphicFrameLocks xmlns:a="http://schemas.openxmlformats.org/drawingml/2006/main" noChangeAspect="1"/>
+            </wp:cNvGraphicFramePr>
+            <a:graphic xmlns:a="http://schemas.openxmlformats.org/drawingml/2006/main">
+              <a:graphicData uri="http://schemas.openxmlformats.org/drawingml/2006/picture">
+                <pic:pic xmlns:pic="http://schemas.openxmlformats.org/drawingml/2006/picture">
+                  <pic:nvPicPr>
+                    <pic:cNvPr id="1894634683" name="Picture 1" descr="A screen shot of a computer&#10;&#10;Description automatically generated"/>
+                    <pic:cNvPicPr/>
+                  </pic:nvPicPr>
+                  <pic:blipFill>
+                    <a:blip r:embed="rId21">
+                      <a:extLst>
+                        <a:ext uri="{28A0092B-C50C-407E-A947-70E740481C1C}">
+                          <a14:useLocalDpi xmlns:a14="http://schemas.microsoft.com/office/drawing/2010/main" val="0"/>
+                        </a:ext>
+                      </a:extLst>
+                    </a:blip>
+                    <a:stretch>
+                      <a:fillRect/>
+                    </a:stretch>
+                  </pic:blipFill>
+                  <pic:spPr>
+                    <a:xfrm>
+                      <a:off x="0" y="0"/>
+                      <a:ext cx="3242310" cy="1501140"/>
+                    </a:xfrm>
+                    <a:prstGeom prst="rect">
+                      <a:avLst/>
+                    </a:prstGeom>
+                  </pic:spPr>
+                </pic:pic>
+              </a:graphicData>
+            </a:graphic>
+            <wp14:sizeRelH relativeFrom="margin">
+              <wp14:pctWidth>0</wp14:pctWidth>
+            </wp14:sizeRelH>
+          </wp:anchor>
+        </w:drawing>
+      </w:r>
+    </w:p>
+    <w:p>
+      <w:pPr>
+        <w:rPr>
+          <w:rFonts w:cstheme="minorHAnsi"/>
+          <w:sz w:val="24"/>
+          <w:szCs w:val="24"/>
+        </w:rPr>
+      </w:pPr>
+    </w:p>
+    <w:p>
+      <w:pPr>
+        <w:rPr>
+          <w:rFonts w:cstheme="minorHAnsi"/>
+          <w:sz w:val="24"/>
+          <w:szCs w:val="24"/>
+        </w:rPr>
+      </w:pPr>
+      <w:r>
+        <w:rPr>
+          <w:rFonts w:cstheme="minorHAnsi"/>
+          <w:sz w:val="24"/>
+          <w:szCs w:val="24"/>
+        </w:rPr>
+        <w:t xml:space="preserve">                         </w:t>
+      </w:r>
+    </w:p>
+    <w:p>
+      <w:pPr>
+        <w:rPr>
+          <w:rFonts w:cstheme="minorHAnsi"/>
+          <w:sz w:val="24"/>
+          <w:szCs w:val="24"/>
+        </w:rPr>
+      </w:pPr>
+    </w:p>
+    <w:p>
+      <w:pPr>
+        <w:rPr>
+          <w:rFonts w:cstheme="minorHAnsi"/>
+          <w:sz w:val="24"/>
+          <w:szCs w:val="24"/>
+        </w:rPr>
+      </w:pPr>
+    </w:p>
+    <w:p>
+      <w:pPr>
+        <w:rPr>
+          <w:rFonts w:cstheme="minorHAnsi"/>
+          <w:sz w:val="24"/>
+          <w:szCs w:val="24"/>
+        </w:rPr>
+      </w:pPr>
+      <w:r>
+        <w:rPr>
+          <w:rFonts w:cstheme="minorHAnsi"/>
+          <w:sz w:val="24"/>
+          <w:szCs w:val="24"/>
+        </w:rPr>
+        <w:drawing>
+          <wp:anchor distT="0" distB="0" distL="114300" distR="114300" simplePos="0" relativeHeight="251673600" behindDoc="1" locked="0" layoutInCell="1" allowOverlap="1" wp14:anchorId="24F01F3D" wp14:editId="29F23446">
+            <wp:simplePos x="0" y="0"/>
+            <wp:positionH relativeFrom="column">
+              <wp:posOffset>1313815</wp:posOffset>
+            </wp:positionH>
+            <wp:positionV relativeFrom="paragraph">
+              <wp:posOffset>233680</wp:posOffset>
+            </wp:positionV>
+            <wp:extent cx="3249930" cy="1348740"/>
+            <wp:effectExtent l="0" t="0" r="7620" b="3810"/>
+            <wp:wrapTight wrapText="bothSides">
+              <wp:wrapPolygon edited="0">
+                <wp:start x="0" y="0"/>
+                <wp:lineTo x="0" y="21356"/>
+                <wp:lineTo x="21524" y="21356"/>
+                <wp:lineTo x="21524" y="0"/>
+                <wp:lineTo x="0" y="0"/>
+              </wp:wrapPolygon>
+            </wp:wrapTight>
+            <wp:docPr id="1372758822" name="Picture 1" descr="A screen shot of a computer&#10;&#10;Description automatically generated"/>
+            <wp:cNvGraphicFramePr>
+              <a:graphicFrameLocks xmlns:a="http://schemas.openxmlformats.org/drawingml/2006/main" noChangeAspect="1"/>
+            </wp:cNvGraphicFramePr>
+            <a:graphic xmlns:a="http://schemas.openxmlformats.org/drawingml/2006/main">
+              <a:graphicData uri="http://schemas.openxmlformats.org/drawingml/2006/picture">
+                <pic:pic xmlns:pic="http://schemas.openxmlformats.org/drawingml/2006/picture">
+                  <pic:nvPicPr>
+                    <pic:cNvPr id="1372758822" name="Picture 1" descr="A screen shot of a computer&#10;&#10;Description automatically generated"/>
+                    <pic:cNvPicPr/>
+                  </pic:nvPicPr>
+                  <pic:blipFill>
+                    <a:blip r:embed="rId22">
+                      <a:extLst>
+                        <a:ext uri="{28A0092B-C50C-407E-A947-70E740481C1C}">
+                          <a14:useLocalDpi xmlns:a14="http://schemas.microsoft.com/office/drawing/2010/main" val="0"/>
+                        </a:ext>
+                      </a:extLst>
+                    </a:blip>
+                    <a:stretch>
+                      <a:fillRect/>
+                    </a:stretch>
+                  </pic:blipFill>
+                  <pic:spPr>
+                    <a:xfrm>
+                      <a:off x="0" y="0"/>
+                      <a:ext cx="3249930" cy="1348740"/>
+                    </a:xfrm>
+                    <a:prstGeom prst="rect">
+                      <a:avLst/>
+                    </a:prstGeom>
+                  </pic:spPr>
+                </pic:pic>
+              </a:graphicData>
+            </a:graphic>
+            <wp14:sizeRelH relativeFrom="margin">
+              <wp14:pctWidth>0</wp14:pctWidth>
+            </wp14:sizeRelH>
+          </wp:anchor>
+        </w:drawing>
+      </w:r>
+    </w:p>
+    <w:p>
+      <w:pPr>
+        <w:rPr>
+          <w:rFonts w:cstheme="minorHAnsi"/>
+          <w:sz w:val="24"/>
+          <w:szCs w:val="24"/>
+        </w:rPr>
+      </w:pPr>
+    </w:p>
+    <w:p>
+      <w:pPr>
+        <w:rPr>
+          <w:rFonts w:cstheme="minorHAnsi"/>
+          <w:sz w:val="24"/>
+          <w:szCs w:val="24"/>
+        </w:rPr>
+      </w:pPr>
+      <w:r>
+        <w:rPr>
+          <w:rFonts w:cstheme="minorHAnsi"/>
+          <w:sz w:val="24"/>
+          <w:szCs w:val="24"/>
+        </w:rPr>
+        <w:t xml:space="preserve">                                     </w:t>
+      </w:r>
+    </w:p>
+    <w:p>
+      <w:pPr>
+        <w:rPr>
+          <w:rFonts w:cstheme="minorHAnsi"/>
+          <w:sz w:val="24"/>
+          <w:szCs w:val="24"/>
+        </w:rPr>
+      </w:pPr>
+    </w:p>
+    <w:p>
+      <w:pPr>
+        <w:rPr>
+          <w:rFonts w:cstheme="minorHAnsi"/>
+          <w:sz w:val="24"/>
+          <w:szCs w:val="24"/>
+        </w:rPr>
+      </w:pPr>
+    </w:p>
+    <w:p>
+      <w:pPr>
+        <w:rPr>
+          <w:rFonts w:cstheme="minorHAnsi"/>
+          <w:sz w:val="24"/>
+          <w:szCs w:val="24"/>
+        </w:rPr>
+      </w:pPr>
+      <w:r>
+        <w:rPr>
+          <w:rFonts w:cstheme="minorHAnsi"/>
+          <w:sz w:val="24"/>
+          <w:szCs w:val="24"/>
+        </w:rPr>
+        <w:drawing>
+          <wp:anchor distT="0" distB="0" distL="114300" distR="114300" simplePos="0" relativeHeight="251674624" behindDoc="1" locked="0" layoutInCell="1" allowOverlap="1" wp14:anchorId="64C67162" wp14:editId="2F8F667C">
+            <wp:simplePos x="0" y="0"/>
+            <wp:positionH relativeFrom="column">
+              <wp:posOffset>1315720</wp:posOffset>
+            </wp:positionH>
+            <wp:positionV relativeFrom="paragraph">
+              <wp:posOffset>301625</wp:posOffset>
+            </wp:positionV>
+            <wp:extent cx="3255010" cy="1493520"/>
+            <wp:effectExtent l="0" t="0" r="2540" b="0"/>
+            <wp:wrapTight wrapText="bothSides">
+              <wp:wrapPolygon edited="0">
+                <wp:start x="0" y="0"/>
+                <wp:lineTo x="0" y="21214"/>
+                <wp:lineTo x="21490" y="21214"/>
+                <wp:lineTo x="21490" y="0"/>
+                <wp:lineTo x="0" y="0"/>
+              </wp:wrapPolygon>
+            </wp:wrapTight>
+            <wp:docPr id="1444198835" name="Picture 1" descr="A screen shot of a computer&#10;&#10;Description automatically generated"/>
+            <wp:cNvGraphicFramePr>
+              <a:graphicFrameLocks xmlns:a="http://schemas.openxmlformats.org/drawingml/2006/main" noChangeAspect="1"/>
+            </wp:cNvGraphicFramePr>
+            <a:graphic xmlns:a="http://schemas.openxmlformats.org/drawingml/2006/main">
+              <a:graphicData uri="http://schemas.openxmlformats.org/drawingml/2006/picture">
+                <pic:pic xmlns:pic="http://schemas.openxmlformats.org/drawingml/2006/picture">
+                  <pic:nvPicPr>
+                    <pic:cNvPr id="1444198835" name="Picture 1" descr="A screen shot of a computer&#10;&#10;Description automatically generated"/>
+                    <pic:cNvPicPr/>
+                  </pic:nvPicPr>
+                  <pic:blipFill>
+                    <a:blip r:embed="rId23">
+                      <a:extLst>
+                        <a:ext uri="{28A0092B-C50C-407E-A947-70E740481C1C}">
+                          <a14:useLocalDpi xmlns:a14="http://schemas.microsoft.com/office/drawing/2010/main" val="0"/>
+                        </a:ext>
+                      </a:extLst>
+                    </a:blip>
+                    <a:stretch>
+                      <a:fillRect/>
+                    </a:stretch>
+                  </pic:blipFill>
+                  <pic:spPr>
+                    <a:xfrm>
+                      <a:off x="0" y="0"/>
+                      <a:ext cx="3255010" cy="1493520"/>
+                    </a:xfrm>
+                    <a:prstGeom prst="rect">
+                      <a:avLst/>
+                    </a:prstGeom>
+                  </pic:spPr>
+                </pic:pic>
+              </a:graphicData>
+            </a:graphic>
+            <wp14:sizeRelH relativeFrom="margin">
+              <wp14:pctWidth>0</wp14:pctWidth>
+            </wp14:sizeRelH>
+          </wp:anchor>
+        </w:drawing>
+      </w:r>
+    </w:p>
+    <w:p>
+      <w:pPr>
+        <w:rPr>
+          <w:rFonts w:cstheme="minorHAnsi"/>
+          <w:sz w:val="24"/>
+          <w:szCs w:val="24"/>
+        </w:rPr>
+      </w:pPr>
+      <w:r>
+        <w:rPr>
+          <w:rFonts w:cstheme="minorHAnsi"/>
+          <w:sz w:val="24"/>
+          <w:szCs w:val="24"/>
+        </w:rPr>
+        <w:t xml:space="preserve">           </w:t>
+      </w:r>
+    </w:p>
+    <w:p>
+      <w:pPr>
+        <w:rPr>
+          <w:rFonts w:cstheme="minorHAnsi"/>
+          <w:sz w:val="24"/>
+          <w:szCs w:val="24"/>
+        </w:rPr>
+      </w:pPr>
+    </w:p>
+    <w:p>
+      <w:pPr>
+        <w:rPr>
+          <w:rFonts w:cstheme="minorHAnsi"/>
+          <w:sz w:val="24"/>
+          <w:szCs w:val="24"/>
+        </w:rPr>
+      </w:pPr>
+    </w:p>
+    <w:p>
+      <w:pPr>
+        <w:rPr>
+          <w:rFonts w:cstheme="minorHAnsi"/>
+          <w:sz w:val="24"/>
+          <w:szCs w:val="24"/>
+        </w:rPr>
+      </w:pPr>
+    </w:p>
+    <w:p>
+      <w:pPr>
+        <w:rPr>
+          <w:rFonts w:cstheme="minorHAnsi"/>
+          <w:sz w:val="24"/>
+          <w:szCs w:val="24"/>
+        </w:rPr>
+      </w:pPr>
+    </w:p>
+    <w:p>
+      <w:pPr>
+        <w:rPr>
+          <w:rFonts w:cstheme="minorHAnsi"/>
+          <w:sz w:val="24"/>
+          <w:szCs w:val="24"/>
+        </w:rPr>
+      </w:pPr>
+      <w:r>
+        <w:rPr>
+          <w:rFonts w:cstheme="minorHAnsi"/>
+          <w:sz w:val="24"/>
+          <w:szCs w:val="24"/>
+        </w:rPr>
+        <w:drawing>
+          <wp:anchor distT="0" distB="0" distL="114300" distR="114300" simplePos="0" relativeHeight="251675648" behindDoc="0" locked="0" layoutInCell="1" allowOverlap="1" wp14:anchorId="57A3AF7A" wp14:editId="17CD401E">
+            <wp:simplePos x="0" y="0"/>
+            <wp:positionH relativeFrom="column">
+              <wp:posOffset>1290320</wp:posOffset>
+            </wp:positionH>
+            <wp:positionV relativeFrom="paragraph">
+              <wp:posOffset>205105</wp:posOffset>
+            </wp:positionV>
+            <wp:extent cx="3279775" cy="1112520"/>
+            <wp:effectExtent l="0" t="0" r="0" b="0"/>
+            <wp:wrapThrough wrapText="bothSides">
+              <wp:wrapPolygon edited="0">
+                <wp:start x="0" y="0"/>
+                <wp:lineTo x="0" y="21082"/>
+                <wp:lineTo x="21454" y="21082"/>
+                <wp:lineTo x="21454" y="0"/>
+                <wp:lineTo x="0" y="0"/>
+              </wp:wrapPolygon>
+            </wp:wrapThrough>
+            <wp:docPr id="889672974" name="Picture 1" descr="A screenshot of a computer program&#10;&#10;Description automatically generated"/>
+            <wp:cNvGraphicFramePr>
+              <a:graphicFrameLocks xmlns:a="http://schemas.openxmlformats.org/drawingml/2006/main" noChangeAspect="1"/>
+            </wp:cNvGraphicFramePr>
+            <a:graphic xmlns:a="http://schemas.openxmlformats.org/drawingml/2006/main">
+              <a:graphicData uri="http://schemas.openxmlformats.org/drawingml/2006/picture">
+                <pic:pic xmlns:pic="http://schemas.openxmlformats.org/drawingml/2006/picture">
+                  <pic:nvPicPr>
+                    <pic:cNvPr id="889672974" name="Picture 1" descr="A screenshot of a computer program&#10;&#10;Description automatically generated"/>
+                    <pic:cNvPicPr/>
+                  </pic:nvPicPr>
+                  <pic:blipFill>
+                    <a:blip r:embed="rId24">
+                      <a:extLst>
+                        <a:ext uri="{28A0092B-C50C-407E-A947-70E740481C1C}">
+                          <a14:useLocalDpi xmlns:a14="http://schemas.microsoft.com/office/drawing/2010/main" val="0"/>
+                        </a:ext>
+                      </a:extLst>
+                    </a:blip>
+                    <a:stretch>
+                      <a:fillRect/>
+                    </a:stretch>
+                  </pic:blipFill>
+                  <pic:spPr>
+                    <a:xfrm>
+                      <a:off x="0" y="0"/>
+                      <a:ext cx="3279775" cy="1112520"/>
+                    </a:xfrm>
+                    <a:prstGeom prst="rect">
+                      <a:avLst/>
+                    </a:prstGeom>
+                  </pic:spPr>
+                </pic:pic>
+              </a:graphicData>
+            </a:graphic>
+            <wp14:sizeRelH relativeFrom="margin">
+              <wp14:pctWidth>0</wp14:pctWidth>
+            </wp14:sizeRelH>
+          </wp:anchor>
+        </w:drawing>
+      </w:r>
+    </w:p>
+    <w:p>
+      <w:pPr>
+        <w:rPr>
+          <w:rFonts w:cstheme="minorHAnsi"/>
+          <w:sz w:val="24"/>
+          <w:szCs w:val="24"/>
+        </w:rPr>
+      </w:pPr>
+    </w:p>
+    <w:p>
+      <w:pPr>
+        <w:rPr>
+          <w:rFonts w:cstheme="minorHAnsi"/>
+          <w:sz w:val="24"/>
+          <w:szCs w:val="24"/>
+        </w:rPr>
+      </w:pPr>
+    </w:p>
+    <w:p>
+      <w:pPr>
+        <w:rPr>
+          <w:rFonts w:cstheme="minorHAnsi"/>
+          <w:sz w:val="24"/>
+          <w:szCs w:val="24"/>
+        </w:rPr>
+      </w:pPr>
+    </w:p>
+    <w:p>
+      <w:pPr>
+        <w:rPr>
+          <w:rFonts w:cstheme="minorHAnsi"/>
+          <w:sz w:val="24"/>
+          <w:szCs w:val="24"/>
+        </w:rPr>
+      </w:pPr>
+    </w:p>
+    <w:p>
+      <w:pPr>
+        <w:rPr>
+          <w:rFonts w:cstheme="minorHAnsi"/>
+          <w:sz w:val="24"/>
+          <w:szCs w:val="24"/>
+        </w:rPr>
+      </w:pPr>
     </w:p>
     <w:p>
       <w:pPr>
@@ -5956,6 +7470,7 @@
           <w:sz w:val="24"/>
           <w:szCs w:val="24"/>
         </w:rPr>
+        <w:lastRenderedPageBreak/>
         <w:t>Using DHCP to Get IP</w:t>
       </w:r>
     </w:p>
@@ -6276,6 +7791,263 @@
           <w:szCs w:val="24"/>
         </w:rPr>
       </w:pPr>
+      <w:r>
+        <w:rPr>
+          <w:rFonts w:cstheme="minorHAnsi"/>
+          <w:sz w:val="24"/>
+          <w:szCs w:val="24"/>
+        </w:rPr>
+        <w:drawing>
+          <wp:anchor distT="0" distB="0" distL="114300" distR="114300" simplePos="0" relativeHeight="251676672" behindDoc="1" locked="0" layoutInCell="1" allowOverlap="1" wp14:anchorId="466DED83" wp14:editId="3F76F6C1">
+            <wp:simplePos x="0" y="0"/>
+            <wp:positionH relativeFrom="margin">
+              <wp:align>center</wp:align>
+            </wp:positionH>
+            <wp:positionV relativeFrom="paragraph">
+              <wp:posOffset>209427</wp:posOffset>
+            </wp:positionV>
+            <wp:extent cx="3055885" cy="2286198"/>
+            <wp:effectExtent l="0" t="0" r="0" b="0"/>
+            <wp:wrapTight wrapText="bothSides">
+              <wp:wrapPolygon edited="0">
+                <wp:start x="0" y="0"/>
+                <wp:lineTo x="0" y="21420"/>
+                <wp:lineTo x="21411" y="21420"/>
+                <wp:lineTo x="21411" y="0"/>
+                <wp:lineTo x="0" y="0"/>
+              </wp:wrapPolygon>
+            </wp:wrapTight>
+            <wp:docPr id="2089458385" name="Picture 1"/>
+            <wp:cNvGraphicFramePr>
+              <a:graphicFrameLocks xmlns:a="http://schemas.openxmlformats.org/drawingml/2006/main" noChangeAspect="1"/>
+            </wp:cNvGraphicFramePr>
+            <a:graphic xmlns:a="http://schemas.openxmlformats.org/drawingml/2006/main">
+              <a:graphicData uri="http://schemas.openxmlformats.org/drawingml/2006/picture">
+                <pic:pic xmlns:pic="http://schemas.openxmlformats.org/drawingml/2006/picture">
+                  <pic:nvPicPr>
+                    <pic:cNvPr id="2089458385" name=""/>
+                    <pic:cNvPicPr/>
+                  </pic:nvPicPr>
+                  <pic:blipFill>
+                    <a:blip r:embed="rId25">
+                      <a:extLst>
+                        <a:ext uri="{28A0092B-C50C-407E-A947-70E740481C1C}">
+                          <a14:useLocalDpi xmlns:a14="http://schemas.microsoft.com/office/drawing/2010/main" val="0"/>
+                        </a:ext>
+                      </a:extLst>
+                    </a:blip>
+                    <a:stretch>
+                      <a:fillRect/>
+                    </a:stretch>
+                  </pic:blipFill>
+                  <pic:spPr>
+                    <a:xfrm>
+                      <a:off x="0" y="0"/>
+                      <a:ext cx="3055885" cy="2286198"/>
+                    </a:xfrm>
+                    <a:prstGeom prst="rect">
+                      <a:avLst/>
+                    </a:prstGeom>
+                  </pic:spPr>
+                </pic:pic>
+              </a:graphicData>
+            </a:graphic>
+          </wp:anchor>
+        </w:drawing>
+      </w:r>
+    </w:p>
+    <w:p>
+      <w:pPr>
+        <w:rPr>
+          <w:rFonts w:cstheme="minorHAnsi"/>
+          <w:sz w:val="24"/>
+          <w:szCs w:val="24"/>
+        </w:rPr>
+      </w:pPr>
+    </w:p>
+    <w:p>
+      <w:pPr>
+        <w:rPr>
+          <w:rFonts w:cstheme="minorHAnsi"/>
+          <w:sz w:val="24"/>
+          <w:szCs w:val="24"/>
+        </w:rPr>
+      </w:pPr>
+    </w:p>
+    <w:p>
+      <w:pPr>
+        <w:rPr>
+          <w:rFonts w:cstheme="minorHAnsi"/>
+          <w:sz w:val="24"/>
+          <w:szCs w:val="24"/>
+        </w:rPr>
+      </w:pPr>
+    </w:p>
+    <w:p>
+      <w:pPr>
+        <w:rPr>
+          <w:rFonts w:cstheme="minorHAnsi"/>
+          <w:sz w:val="24"/>
+          <w:szCs w:val="24"/>
+        </w:rPr>
+      </w:pPr>
+    </w:p>
+    <w:p>
+      <w:pPr>
+        <w:rPr>
+          <w:rFonts w:cstheme="minorHAnsi"/>
+          <w:sz w:val="24"/>
+          <w:szCs w:val="24"/>
+        </w:rPr>
+      </w:pPr>
+    </w:p>
+    <w:p>
+      <w:pPr>
+        <w:rPr>
+          <w:rFonts w:cstheme="minorHAnsi"/>
+          <w:sz w:val="24"/>
+          <w:szCs w:val="24"/>
+        </w:rPr>
+      </w:pPr>
+    </w:p>
+    <w:p>
+      <w:pPr>
+        <w:rPr>
+          <w:rFonts w:cstheme="minorHAnsi"/>
+          <w:sz w:val="24"/>
+          <w:szCs w:val="24"/>
+        </w:rPr>
+      </w:pPr>
+    </w:p>
+    <w:p>
+      <w:pPr>
+        <w:rPr>
+          <w:rFonts w:cstheme="minorHAnsi"/>
+          <w:sz w:val="24"/>
+          <w:szCs w:val="24"/>
+        </w:rPr>
+      </w:pPr>
+      <w:r>
+        <w:rPr>
+          <w:rFonts w:cstheme="minorHAnsi"/>
+          <w:sz w:val="24"/>
+          <w:szCs w:val="24"/>
+        </w:rPr>
+        <w:drawing>
+          <wp:anchor distT="0" distB="0" distL="114300" distR="114300" simplePos="0" relativeHeight="251677696" behindDoc="1" locked="0" layoutInCell="1" allowOverlap="1" wp14:anchorId="6C725179" wp14:editId="5A91FD18">
+            <wp:simplePos x="0" y="0"/>
+            <wp:positionH relativeFrom="margin">
+              <wp:posOffset>1445260</wp:posOffset>
+            </wp:positionH>
+            <wp:positionV relativeFrom="paragraph">
+              <wp:posOffset>191135</wp:posOffset>
+            </wp:positionV>
+            <wp:extent cx="3055620" cy="1234440"/>
+            <wp:effectExtent l="0" t="0" r="0" b="3810"/>
+            <wp:wrapTight wrapText="bothSides">
+              <wp:wrapPolygon edited="0">
+                <wp:start x="0" y="0"/>
+                <wp:lineTo x="0" y="21333"/>
+                <wp:lineTo x="21411" y="21333"/>
+                <wp:lineTo x="21411" y="0"/>
+                <wp:lineTo x="0" y="0"/>
+              </wp:wrapPolygon>
+            </wp:wrapTight>
+            <wp:docPr id="122609956" name="Picture 1" descr="A screen shot of a computer&#10;&#10;Description automatically generated"/>
+            <wp:cNvGraphicFramePr>
+              <a:graphicFrameLocks xmlns:a="http://schemas.openxmlformats.org/drawingml/2006/main" noChangeAspect="1"/>
+            </wp:cNvGraphicFramePr>
+            <a:graphic xmlns:a="http://schemas.openxmlformats.org/drawingml/2006/main">
+              <a:graphicData uri="http://schemas.openxmlformats.org/drawingml/2006/picture">
+                <pic:pic xmlns:pic="http://schemas.openxmlformats.org/drawingml/2006/picture">
+                  <pic:nvPicPr>
+                    <pic:cNvPr id="122609956" name="Picture 1" descr="A screen shot of a computer&#10;&#10;Description automatically generated"/>
+                    <pic:cNvPicPr/>
+                  </pic:nvPicPr>
+                  <pic:blipFill>
+                    <a:blip r:embed="rId26">
+                      <a:extLst>
+                        <a:ext uri="{28A0092B-C50C-407E-A947-70E740481C1C}">
+                          <a14:useLocalDpi xmlns:a14="http://schemas.microsoft.com/office/drawing/2010/main" val="0"/>
+                        </a:ext>
+                      </a:extLst>
+                    </a:blip>
+                    <a:stretch>
+                      <a:fillRect/>
+                    </a:stretch>
+                  </pic:blipFill>
+                  <pic:spPr>
+                    <a:xfrm>
+                      <a:off x="0" y="0"/>
+                      <a:ext cx="3055620" cy="1234440"/>
+                    </a:xfrm>
+                    <a:prstGeom prst="rect">
+                      <a:avLst/>
+                    </a:prstGeom>
+                  </pic:spPr>
+                </pic:pic>
+              </a:graphicData>
+            </a:graphic>
+            <wp14:sizeRelH relativeFrom="margin">
+              <wp14:pctWidth>0</wp14:pctWidth>
+            </wp14:sizeRelH>
+          </wp:anchor>
+        </w:drawing>
+      </w:r>
+    </w:p>
+    <w:p>
+      <w:pPr>
+        <w:rPr>
+          <w:rFonts w:cstheme="minorHAnsi"/>
+          <w:sz w:val="24"/>
+          <w:szCs w:val="24"/>
+        </w:rPr>
+      </w:pPr>
+    </w:p>
+    <w:p>
+      <w:pPr>
+        <w:rPr>
+          <w:rFonts w:cstheme="minorHAnsi"/>
+          <w:sz w:val="24"/>
+          <w:szCs w:val="24"/>
+        </w:rPr>
+      </w:pPr>
+    </w:p>
+    <w:p>
+      <w:pPr>
+        <w:rPr>
+          <w:rFonts w:cstheme="minorHAnsi"/>
+          <w:sz w:val="24"/>
+          <w:szCs w:val="24"/>
+        </w:rPr>
+      </w:pPr>
+    </w:p>
+    <w:p>
+      <w:pPr>
+        <w:rPr>
+          <w:rFonts w:cstheme="minorHAnsi"/>
+          <w:sz w:val="24"/>
+          <w:szCs w:val="24"/>
+        </w:rPr>
+      </w:pPr>
+    </w:p>
+    <w:p>
+      <w:pPr>
+        <w:rPr>
+          <w:rFonts w:cstheme="minorHAnsi"/>
+          <w:sz w:val="24"/>
+          <w:szCs w:val="24"/>
+        </w:rPr>
+      </w:pPr>
+    </w:p>
+    <w:p>
+      <w:pPr>
+        <w:rPr>
+          <w:rFonts w:cstheme="minorHAnsi"/>
+          <w:sz w:val="24"/>
+          <w:szCs w:val="24"/>
+        </w:rPr>
+      </w:pPr>
     </w:p>
     <w:p>
       <w:pPr>
@@ -6298,6 +8070,7 @@
           <w:sz w:val="24"/>
           <w:szCs w:val="24"/>
         </w:rPr>
+        <w:lastRenderedPageBreak/>
         <w:t>Adding Temporary and Permanent Routes</w:t>
       </w:r>
     </w:p>
@@ -6746,6 +8519,594 @@
           <w:szCs w:val="24"/>
         </w:rPr>
       </w:pPr>
+      <w:r>
+        <w:rPr>
+          <w:rFonts w:cstheme="minorHAnsi"/>
+          <w:sz w:val="24"/>
+          <w:szCs w:val="24"/>
+        </w:rPr>
+        <w:drawing>
+          <wp:anchor distT="0" distB="0" distL="114300" distR="114300" simplePos="0" relativeHeight="251678720" behindDoc="1" locked="0" layoutInCell="1" allowOverlap="1" wp14:anchorId="19AE18B1" wp14:editId="70A6D35A">
+            <wp:simplePos x="0" y="0"/>
+            <wp:positionH relativeFrom="margin">
+              <wp:align>center</wp:align>
+            </wp:positionH>
+            <wp:positionV relativeFrom="paragraph">
+              <wp:posOffset>68604</wp:posOffset>
+            </wp:positionV>
+            <wp:extent cx="3266440" cy="1953895"/>
+            <wp:effectExtent l="0" t="0" r="0" b="8255"/>
+            <wp:wrapTight wrapText="bothSides">
+              <wp:wrapPolygon edited="0">
+                <wp:start x="0" y="0"/>
+                <wp:lineTo x="0" y="21481"/>
+                <wp:lineTo x="21415" y="21481"/>
+                <wp:lineTo x="21415" y="0"/>
+                <wp:lineTo x="0" y="0"/>
+              </wp:wrapPolygon>
+            </wp:wrapTight>
+            <wp:docPr id="1803372958" name="Picture 1"/>
+            <wp:cNvGraphicFramePr>
+              <a:graphicFrameLocks xmlns:a="http://schemas.openxmlformats.org/drawingml/2006/main" noChangeAspect="1"/>
+            </wp:cNvGraphicFramePr>
+            <a:graphic xmlns:a="http://schemas.openxmlformats.org/drawingml/2006/main">
+              <a:graphicData uri="http://schemas.openxmlformats.org/drawingml/2006/picture">
+                <pic:pic xmlns:pic="http://schemas.openxmlformats.org/drawingml/2006/picture">
+                  <pic:nvPicPr>
+                    <pic:cNvPr id="1803372958" name=""/>
+                    <pic:cNvPicPr/>
+                  </pic:nvPicPr>
+                  <pic:blipFill>
+                    <a:blip r:embed="rId27">
+                      <a:extLst>
+                        <a:ext uri="{28A0092B-C50C-407E-A947-70E740481C1C}">
+                          <a14:useLocalDpi xmlns:a14="http://schemas.microsoft.com/office/drawing/2010/main" val="0"/>
+                        </a:ext>
+                      </a:extLst>
+                    </a:blip>
+                    <a:stretch>
+                      <a:fillRect/>
+                    </a:stretch>
+                  </pic:blipFill>
+                  <pic:spPr>
+                    <a:xfrm>
+                      <a:off x="0" y="0"/>
+                      <a:ext cx="3266440" cy="1953895"/>
+                    </a:xfrm>
+                    <a:prstGeom prst="rect">
+                      <a:avLst/>
+                    </a:prstGeom>
+                  </pic:spPr>
+                </pic:pic>
+              </a:graphicData>
+            </a:graphic>
+            <wp14:sizeRelH relativeFrom="margin">
+              <wp14:pctWidth>0</wp14:pctWidth>
+            </wp14:sizeRelH>
+            <wp14:sizeRelV relativeFrom="margin">
+              <wp14:pctHeight>0</wp14:pctHeight>
+            </wp14:sizeRelV>
+          </wp:anchor>
+        </w:drawing>
+      </w:r>
+    </w:p>
+    <w:p>
+      <w:pPr>
+        <w:rPr>
+          <w:rFonts w:cstheme="minorHAnsi"/>
+          <w:sz w:val="24"/>
+          <w:szCs w:val="24"/>
+        </w:rPr>
+      </w:pPr>
+    </w:p>
+    <w:p>
+      <w:pPr>
+        <w:rPr>
+          <w:rFonts w:cstheme="minorHAnsi"/>
+          <w:sz w:val="24"/>
+          <w:szCs w:val="24"/>
+        </w:rPr>
+      </w:pPr>
+    </w:p>
+    <w:p>
+      <w:pPr>
+        <w:rPr>
+          <w:rFonts w:cstheme="minorHAnsi"/>
+          <w:sz w:val="24"/>
+          <w:szCs w:val="24"/>
+        </w:rPr>
+      </w:pPr>
+    </w:p>
+    <w:p>
+      <w:pPr>
+        <w:rPr>
+          <w:rFonts w:cstheme="minorHAnsi"/>
+          <w:sz w:val="24"/>
+          <w:szCs w:val="24"/>
+        </w:rPr>
+      </w:pPr>
+    </w:p>
+    <w:p>
+      <w:pPr>
+        <w:rPr>
+          <w:rFonts w:cstheme="minorHAnsi"/>
+          <w:sz w:val="24"/>
+          <w:szCs w:val="24"/>
+        </w:rPr>
+      </w:pPr>
+    </w:p>
+    <w:p>
+      <w:pPr>
+        <w:rPr>
+          <w:rFonts w:cstheme="minorHAnsi"/>
+          <w:sz w:val="24"/>
+          <w:szCs w:val="24"/>
+        </w:rPr>
+      </w:pPr>
+    </w:p>
+    <w:p>
+      <w:pPr>
+        <w:rPr>
+          <w:rFonts w:cstheme="minorHAnsi"/>
+          <w:sz w:val="24"/>
+          <w:szCs w:val="24"/>
+        </w:rPr>
+      </w:pPr>
+      <w:r>
+        <w:rPr>
+          <w:rFonts w:cstheme="minorHAnsi"/>
+          <w:sz w:val="24"/>
+          <w:szCs w:val="24"/>
+        </w:rPr>
+        <w:drawing>
+          <wp:anchor distT="0" distB="0" distL="114300" distR="114300" simplePos="0" relativeHeight="251679744" behindDoc="1" locked="0" layoutInCell="1" allowOverlap="1" wp14:anchorId="5580D84B" wp14:editId="5A6F7F44">
+            <wp:simplePos x="0" y="0"/>
+            <wp:positionH relativeFrom="margin">
+              <wp:posOffset>1311910</wp:posOffset>
+            </wp:positionH>
+            <wp:positionV relativeFrom="paragraph">
+              <wp:posOffset>116205</wp:posOffset>
+            </wp:positionV>
+            <wp:extent cx="3293110" cy="1234440"/>
+            <wp:effectExtent l="0" t="0" r="2540" b="3810"/>
+            <wp:wrapTight wrapText="bothSides">
+              <wp:wrapPolygon edited="0">
+                <wp:start x="0" y="0"/>
+                <wp:lineTo x="0" y="21333"/>
+                <wp:lineTo x="21492" y="21333"/>
+                <wp:lineTo x="21492" y="0"/>
+                <wp:lineTo x="0" y="0"/>
+              </wp:wrapPolygon>
+            </wp:wrapTight>
+            <wp:docPr id="1773600830" name="Picture 1" descr="A screen shot of a computer&#10;&#10;Description automatically generated"/>
+            <wp:cNvGraphicFramePr>
+              <a:graphicFrameLocks xmlns:a="http://schemas.openxmlformats.org/drawingml/2006/main" noChangeAspect="1"/>
+            </wp:cNvGraphicFramePr>
+            <a:graphic xmlns:a="http://schemas.openxmlformats.org/drawingml/2006/main">
+              <a:graphicData uri="http://schemas.openxmlformats.org/drawingml/2006/picture">
+                <pic:pic xmlns:pic="http://schemas.openxmlformats.org/drawingml/2006/picture">
+                  <pic:nvPicPr>
+                    <pic:cNvPr id="1773600830" name="Picture 1" descr="A screen shot of a computer&#10;&#10;Description automatically generated"/>
+                    <pic:cNvPicPr/>
+                  </pic:nvPicPr>
+                  <pic:blipFill>
+                    <a:blip r:embed="rId28">
+                      <a:extLst>
+                        <a:ext uri="{28A0092B-C50C-407E-A947-70E740481C1C}">
+                          <a14:useLocalDpi xmlns:a14="http://schemas.microsoft.com/office/drawing/2010/main" val="0"/>
+                        </a:ext>
+                      </a:extLst>
+                    </a:blip>
+                    <a:stretch>
+                      <a:fillRect/>
+                    </a:stretch>
+                  </pic:blipFill>
+                  <pic:spPr>
+                    <a:xfrm>
+                      <a:off x="0" y="0"/>
+                      <a:ext cx="3293110" cy="1234440"/>
+                    </a:xfrm>
+                    <a:prstGeom prst="rect">
+                      <a:avLst/>
+                    </a:prstGeom>
+                  </pic:spPr>
+                </pic:pic>
+              </a:graphicData>
+            </a:graphic>
+            <wp14:sizeRelH relativeFrom="margin">
+              <wp14:pctWidth>0</wp14:pctWidth>
+            </wp14:sizeRelH>
+          </wp:anchor>
+        </w:drawing>
+      </w:r>
+    </w:p>
+    <w:p>
+      <w:pPr>
+        <w:rPr>
+          <w:rFonts w:cstheme="minorHAnsi"/>
+          <w:sz w:val="24"/>
+          <w:szCs w:val="24"/>
+        </w:rPr>
+      </w:pPr>
+    </w:p>
+    <w:p>
+      <w:pPr>
+        <w:rPr>
+          <w:rFonts w:cstheme="minorHAnsi"/>
+          <w:sz w:val="24"/>
+          <w:szCs w:val="24"/>
+        </w:rPr>
+      </w:pPr>
+    </w:p>
+    <w:p>
+      <w:pPr>
+        <w:rPr>
+          <w:rFonts w:cstheme="minorHAnsi"/>
+          <w:sz w:val="24"/>
+          <w:szCs w:val="24"/>
+        </w:rPr>
+      </w:pPr>
+    </w:p>
+    <w:p>
+      <w:pPr>
+        <w:rPr>
+          <w:rFonts w:cstheme="minorHAnsi"/>
+          <w:sz w:val="24"/>
+          <w:szCs w:val="24"/>
+        </w:rPr>
+      </w:pPr>
+    </w:p>
+    <w:p>
+      <w:pPr>
+        <w:rPr>
+          <w:rFonts w:cstheme="minorHAnsi"/>
+          <w:sz w:val="24"/>
+          <w:szCs w:val="24"/>
+        </w:rPr>
+      </w:pPr>
+      <w:r>
+        <w:rPr>
+          <w:rFonts w:cstheme="minorHAnsi"/>
+          <w:sz w:val="24"/>
+          <w:szCs w:val="24"/>
+        </w:rPr>
+        <w:lastRenderedPageBreak/>
+        <w:drawing>
+          <wp:anchor distT="0" distB="0" distL="114300" distR="114300" simplePos="0" relativeHeight="251680768" behindDoc="1" locked="0" layoutInCell="1" allowOverlap="1" wp14:anchorId="2857C743" wp14:editId="57D50D26">
+            <wp:simplePos x="0" y="0"/>
+            <wp:positionH relativeFrom="margin">
+              <wp:posOffset>1118870</wp:posOffset>
+            </wp:positionH>
+            <wp:positionV relativeFrom="paragraph">
+              <wp:posOffset>0</wp:posOffset>
+            </wp:positionV>
+            <wp:extent cx="3568700" cy="1144905"/>
+            <wp:effectExtent l="0" t="0" r="0" b="0"/>
+            <wp:wrapTight wrapText="bothSides">
+              <wp:wrapPolygon edited="0">
+                <wp:start x="0" y="0"/>
+                <wp:lineTo x="0" y="21205"/>
+                <wp:lineTo x="21446" y="21205"/>
+                <wp:lineTo x="21446" y="0"/>
+                <wp:lineTo x="0" y="0"/>
+              </wp:wrapPolygon>
+            </wp:wrapTight>
+            <wp:docPr id="1270789732" name="Picture 1" descr="A screen shot of a computer&#10;&#10;Description automatically generated"/>
+            <wp:cNvGraphicFramePr>
+              <a:graphicFrameLocks xmlns:a="http://schemas.openxmlformats.org/drawingml/2006/main" noChangeAspect="1"/>
+            </wp:cNvGraphicFramePr>
+            <a:graphic xmlns:a="http://schemas.openxmlformats.org/drawingml/2006/main">
+              <a:graphicData uri="http://schemas.openxmlformats.org/drawingml/2006/picture">
+                <pic:pic xmlns:pic="http://schemas.openxmlformats.org/drawingml/2006/picture">
+                  <pic:nvPicPr>
+                    <pic:cNvPr id="1270789732" name="Picture 1" descr="A screen shot of a computer&#10;&#10;Description automatically generated"/>
+                    <pic:cNvPicPr/>
+                  </pic:nvPicPr>
+                  <pic:blipFill>
+                    <a:blip r:embed="rId29">
+                      <a:extLst>
+                        <a:ext uri="{28A0092B-C50C-407E-A947-70E740481C1C}">
+                          <a14:useLocalDpi xmlns:a14="http://schemas.microsoft.com/office/drawing/2010/main" val="0"/>
+                        </a:ext>
+                      </a:extLst>
+                    </a:blip>
+                    <a:stretch>
+                      <a:fillRect/>
+                    </a:stretch>
+                  </pic:blipFill>
+                  <pic:spPr>
+                    <a:xfrm>
+                      <a:off x="0" y="0"/>
+                      <a:ext cx="3568700" cy="1144905"/>
+                    </a:xfrm>
+                    <a:prstGeom prst="rect">
+                      <a:avLst/>
+                    </a:prstGeom>
+                  </pic:spPr>
+                </pic:pic>
+              </a:graphicData>
+            </a:graphic>
+            <wp14:sizeRelH relativeFrom="margin">
+              <wp14:pctWidth>0</wp14:pctWidth>
+            </wp14:sizeRelH>
+            <wp14:sizeRelV relativeFrom="margin">
+              <wp14:pctHeight>0</wp14:pctHeight>
+            </wp14:sizeRelV>
+          </wp:anchor>
+        </w:drawing>
+      </w:r>
+      <w:r>
+        <w:rPr>
+          <w:rFonts w:cstheme="minorHAnsi"/>
+          <w:sz w:val="24"/>
+          <w:szCs w:val="24"/>
+        </w:rPr>
+        <w:t xml:space="preserve">                                         </w:t>
+      </w:r>
+    </w:p>
+    <w:p>
+      <w:pPr>
+        <w:rPr>
+          <w:rFonts w:cstheme="minorHAnsi"/>
+          <w:sz w:val="24"/>
+          <w:szCs w:val="24"/>
+        </w:rPr>
+      </w:pPr>
+    </w:p>
+    <w:p>
+      <w:pPr>
+        <w:rPr>
+          <w:rFonts w:cstheme="minorHAnsi"/>
+          <w:sz w:val="24"/>
+          <w:szCs w:val="24"/>
+        </w:rPr>
+      </w:pPr>
+    </w:p>
+    <w:p>
+      <w:pPr>
+        <w:rPr>
+          <w:rFonts w:cstheme="minorHAnsi"/>
+          <w:sz w:val="24"/>
+          <w:szCs w:val="24"/>
+        </w:rPr>
+      </w:pPr>
+    </w:p>
+    <w:p>
+      <w:pPr>
+        <w:rPr>
+          <w:rFonts w:cstheme="minorHAnsi"/>
+          <w:sz w:val="24"/>
+          <w:szCs w:val="24"/>
+        </w:rPr>
+      </w:pPr>
+      <w:r>
+        <w:rPr>
+          <w:rFonts w:cstheme="minorHAnsi"/>
+          <w:sz w:val="24"/>
+          <w:szCs w:val="24"/>
+        </w:rPr>
+        <w:drawing>
+          <wp:anchor distT="0" distB="0" distL="114300" distR="114300" simplePos="0" relativeHeight="251681792" behindDoc="1" locked="0" layoutInCell="1" allowOverlap="1" wp14:anchorId="3BEAEF37" wp14:editId="6DC09EC7">
+            <wp:simplePos x="0" y="0"/>
+            <wp:positionH relativeFrom="column">
+              <wp:posOffset>1118870</wp:posOffset>
+            </wp:positionH>
+            <wp:positionV relativeFrom="paragraph">
+              <wp:posOffset>12065</wp:posOffset>
+            </wp:positionV>
+            <wp:extent cx="3568700" cy="1042035"/>
+            <wp:effectExtent l="0" t="0" r="0" b="5715"/>
+            <wp:wrapTight wrapText="bothSides">
+              <wp:wrapPolygon edited="0">
+                <wp:start x="0" y="0"/>
+                <wp:lineTo x="0" y="21324"/>
+                <wp:lineTo x="21446" y="21324"/>
+                <wp:lineTo x="21446" y="0"/>
+                <wp:lineTo x="0" y="0"/>
+              </wp:wrapPolygon>
+            </wp:wrapTight>
+            <wp:docPr id="466711084" name="Picture 1"/>
+            <wp:cNvGraphicFramePr>
+              <a:graphicFrameLocks xmlns:a="http://schemas.openxmlformats.org/drawingml/2006/main" noChangeAspect="1"/>
+            </wp:cNvGraphicFramePr>
+            <a:graphic xmlns:a="http://schemas.openxmlformats.org/drawingml/2006/main">
+              <a:graphicData uri="http://schemas.openxmlformats.org/drawingml/2006/picture">
+                <pic:pic xmlns:pic="http://schemas.openxmlformats.org/drawingml/2006/picture">
+                  <pic:nvPicPr>
+                    <pic:cNvPr id="466711084" name=""/>
+                    <pic:cNvPicPr/>
+                  </pic:nvPicPr>
+                  <pic:blipFill>
+                    <a:blip r:embed="rId30">
+                      <a:extLst>
+                        <a:ext uri="{28A0092B-C50C-407E-A947-70E740481C1C}">
+                          <a14:useLocalDpi xmlns:a14="http://schemas.microsoft.com/office/drawing/2010/main" val="0"/>
+                        </a:ext>
+                      </a:extLst>
+                    </a:blip>
+                    <a:stretch>
+                      <a:fillRect/>
+                    </a:stretch>
+                  </pic:blipFill>
+                  <pic:spPr>
+                    <a:xfrm>
+                      <a:off x="0" y="0"/>
+                      <a:ext cx="3568700" cy="1042035"/>
+                    </a:xfrm>
+                    <a:prstGeom prst="rect">
+                      <a:avLst/>
+                    </a:prstGeom>
+                  </pic:spPr>
+                </pic:pic>
+              </a:graphicData>
+            </a:graphic>
+            <wp14:sizeRelH relativeFrom="margin">
+              <wp14:pctWidth>0</wp14:pctWidth>
+            </wp14:sizeRelH>
+            <wp14:sizeRelV relativeFrom="margin">
+              <wp14:pctHeight>0</wp14:pctHeight>
+            </wp14:sizeRelV>
+          </wp:anchor>
+        </w:drawing>
+      </w:r>
+    </w:p>
+    <w:p>
+      <w:pPr>
+        <w:rPr>
+          <w:rFonts w:cstheme="minorHAnsi"/>
+          <w:sz w:val="24"/>
+          <w:szCs w:val="24"/>
+        </w:rPr>
+      </w:pPr>
+    </w:p>
+    <w:p>
+      <w:pPr>
+        <w:rPr>
+          <w:rFonts w:cstheme="minorHAnsi"/>
+          <w:sz w:val="24"/>
+          <w:szCs w:val="24"/>
+        </w:rPr>
+      </w:pPr>
+      <w:r>
+        <w:rPr>
+          <w:rFonts w:cstheme="minorHAnsi"/>
+          <w:sz w:val="24"/>
+          <w:szCs w:val="24"/>
+        </w:rPr>
+        <w:t xml:space="preserve">                      </w:t>
+      </w:r>
+    </w:p>
+    <w:p>
+      <w:pPr>
+        <w:rPr>
+          <w:rFonts w:cstheme="minorHAnsi"/>
+          <w:sz w:val="24"/>
+          <w:szCs w:val="24"/>
+        </w:rPr>
+      </w:pPr>
+      <w:r>
+        <w:rPr>
+          <w:rFonts w:cstheme="minorHAnsi"/>
+          <w:sz w:val="24"/>
+          <w:szCs w:val="24"/>
+        </w:rPr>
+        <w:drawing>
+          <wp:anchor distT="0" distB="0" distL="114300" distR="114300" simplePos="0" relativeHeight="251682816" behindDoc="1" locked="0" layoutInCell="1" allowOverlap="1" wp14:anchorId="35B89FCF" wp14:editId="6DA62DEA">
+            <wp:simplePos x="0" y="0"/>
+            <wp:positionH relativeFrom="column">
+              <wp:posOffset>1110615</wp:posOffset>
+            </wp:positionH>
+            <wp:positionV relativeFrom="paragraph">
+              <wp:posOffset>259080</wp:posOffset>
+            </wp:positionV>
+            <wp:extent cx="3576955" cy="1229995"/>
+            <wp:effectExtent l="0" t="0" r="4445" b="8255"/>
+            <wp:wrapTight wrapText="bothSides">
+              <wp:wrapPolygon edited="0">
+                <wp:start x="0" y="0"/>
+                <wp:lineTo x="0" y="21410"/>
+                <wp:lineTo x="21512" y="21410"/>
+                <wp:lineTo x="21512" y="0"/>
+                <wp:lineTo x="0" y="0"/>
+              </wp:wrapPolygon>
+            </wp:wrapTight>
+            <wp:docPr id="754703865" name="Picture 1" descr="A screen shot of a computer&#10;&#10;Description automatically generated"/>
+            <wp:cNvGraphicFramePr>
+              <a:graphicFrameLocks xmlns:a="http://schemas.openxmlformats.org/drawingml/2006/main" noChangeAspect="1"/>
+            </wp:cNvGraphicFramePr>
+            <a:graphic xmlns:a="http://schemas.openxmlformats.org/drawingml/2006/main">
+              <a:graphicData uri="http://schemas.openxmlformats.org/drawingml/2006/picture">
+                <pic:pic xmlns:pic="http://schemas.openxmlformats.org/drawingml/2006/picture">
+                  <pic:nvPicPr>
+                    <pic:cNvPr id="754703865" name="Picture 1" descr="A screen shot of a computer&#10;&#10;Description automatically generated"/>
+                    <pic:cNvPicPr/>
+                  </pic:nvPicPr>
+                  <pic:blipFill>
+                    <a:blip r:embed="rId31">
+                      <a:extLst>
+                        <a:ext uri="{28A0092B-C50C-407E-A947-70E740481C1C}">
+                          <a14:useLocalDpi xmlns:a14="http://schemas.microsoft.com/office/drawing/2010/main" val="0"/>
+                        </a:ext>
+                      </a:extLst>
+                    </a:blip>
+                    <a:stretch>
+                      <a:fillRect/>
+                    </a:stretch>
+                  </pic:blipFill>
+                  <pic:spPr>
+                    <a:xfrm>
+                      <a:off x="0" y="0"/>
+                      <a:ext cx="3576955" cy="1229995"/>
+                    </a:xfrm>
+                    <a:prstGeom prst="rect">
+                      <a:avLst/>
+                    </a:prstGeom>
+                  </pic:spPr>
+                </pic:pic>
+              </a:graphicData>
+            </a:graphic>
+            <wp14:sizeRelH relativeFrom="margin">
+              <wp14:pctWidth>0</wp14:pctWidth>
+            </wp14:sizeRelH>
+            <wp14:sizeRelV relativeFrom="margin">
+              <wp14:pctHeight>0</wp14:pctHeight>
+            </wp14:sizeRelV>
+          </wp:anchor>
+        </w:drawing>
+      </w:r>
+    </w:p>
+    <w:p>
+      <w:pPr>
+        <w:rPr>
+          <w:rFonts w:cstheme="minorHAnsi"/>
+          <w:sz w:val="24"/>
+          <w:szCs w:val="24"/>
+        </w:rPr>
+      </w:pPr>
+    </w:p>
+    <w:p>
+      <w:pPr>
+        <w:rPr>
+          <w:rFonts w:cstheme="minorHAnsi"/>
+          <w:sz w:val="24"/>
+          <w:szCs w:val="24"/>
+        </w:rPr>
+      </w:pPr>
+    </w:p>
+    <w:p>
+      <w:pPr>
+        <w:rPr>
+          <w:rFonts w:cstheme="minorHAnsi"/>
+          <w:sz w:val="24"/>
+          <w:szCs w:val="24"/>
+        </w:rPr>
+      </w:pPr>
+      <w:r>
+        <w:rPr>
+          <w:rFonts w:cstheme="minorHAnsi"/>
+          <w:sz w:val="24"/>
+          <w:szCs w:val="24"/>
+        </w:rPr>
+        <w:t xml:space="preserve">                                     </w:t>
+      </w:r>
+    </w:p>
+    <w:p>
+      <w:pPr>
+        <w:rPr>
+          <w:rFonts w:cstheme="minorHAnsi"/>
+          <w:sz w:val="24"/>
+          <w:szCs w:val="24"/>
+        </w:rPr>
+      </w:pPr>
+    </w:p>
+    <w:p>
+      <w:pPr>
+        <w:rPr>
+          <w:rFonts w:cstheme="minorHAnsi"/>
+          <w:sz w:val="24"/>
+          <w:szCs w:val="24"/>
+        </w:rPr>
+      </w:pPr>
     </w:p>
     <w:p>
       <w:pPr>
@@ -7073,120 +9434,66 @@
           <w:sz w:val="24"/>
           <w:szCs w:val="24"/>
         </w:rPr>
+        <w:t>Ensures users can clean up misconfigured or outdated routes without impacting system stability.</w:t>
+      </w:r>
+    </w:p>
+    <w:p>
+      <w:pPr>
+        <w:rPr>
+          <w:rFonts w:cstheme="minorHAnsi"/>
+          <w:sz w:val="24"/>
+          <w:szCs w:val="24"/>
+        </w:rPr>
+      </w:pPr>
+      <w:r>
+        <w:rPr>
+          <w:rFonts w:cstheme="minorHAnsi"/>
+          <w:b/>
+          <w:bCs/>
+          <w:sz w:val="24"/>
+          <w:szCs w:val="24"/>
+        </w:rPr>
+        <w:t>Benefit</w:t>
+      </w:r>
+      <w:r>
+        <w:rPr>
+          <w:rFonts w:cstheme="minorHAnsi"/>
+          <w:sz w:val="24"/>
+          <w:szCs w:val="24"/>
+        </w:rPr>
+        <w:t>: Reduces clutter in the routing table and ensures only valid routes persist.</w:t>
+      </w:r>
+    </w:p>
+    <w:p>
+      <w:pPr>
+        <w:rPr>
+          <w:rFonts w:cstheme="minorHAnsi"/>
+          <w:sz w:val="24"/>
+          <w:szCs w:val="24"/>
+        </w:rPr>
+      </w:pPr>
+    </w:p>
+    <w:p>
+      <w:pPr>
+        <w:rPr>
+          <w:rFonts w:cstheme="minorHAnsi"/>
+          <w:b/>
+          <w:bCs/>
+          <w:sz w:val="24"/>
+          <w:szCs w:val="24"/>
+          <w:rtl/>
+        </w:rPr>
+      </w:pPr>
+      <w:bookmarkStart w:id="16" w:name="Key1"/>
+      <w:r>
+        <w:rPr>
+          <w:rFonts w:cstheme="minorHAnsi"/>
+          <w:b/>
+          <w:bCs/>
+          <w:sz w:val="24"/>
+          <w:szCs w:val="24"/>
+        </w:rPr>
         <w:lastRenderedPageBreak/>
-        <w:t>Ensures users can clean up misconfigured or outdated routes without impacting system stability.</w:t>
-      </w:r>
-    </w:p>
-    <w:p>
-      <w:pPr>
-        <w:rPr>
-          <w:rFonts w:cstheme="minorHAnsi"/>
-          <w:sz w:val="24"/>
-          <w:szCs w:val="24"/>
-        </w:rPr>
-      </w:pPr>
-      <w:r>
-        <w:rPr>
-          <w:rFonts w:cstheme="minorHAnsi"/>
-          <w:b/>
-          <w:bCs/>
-          <w:sz w:val="24"/>
-          <w:szCs w:val="24"/>
-        </w:rPr>
-        <w:t>Benefit</w:t>
-      </w:r>
-      <w:r>
-        <w:rPr>
-          <w:rFonts w:cstheme="minorHAnsi"/>
-          <w:sz w:val="24"/>
-          <w:szCs w:val="24"/>
-        </w:rPr>
-        <w:t>: Reduces clutter in the routing table and ensures only valid routes persist.</w:t>
-      </w:r>
-    </w:p>
-    <w:p>
-      <w:pPr>
-        <w:rPr>
-          <w:rFonts w:cstheme="minorHAnsi"/>
-          <w:sz w:val="24"/>
-          <w:szCs w:val="24"/>
-        </w:rPr>
-      </w:pPr>
-    </w:p>
-    <w:p>
-      <w:pPr>
-        <w:rPr>
-          <w:rFonts w:cstheme="minorHAnsi"/>
-          <w:sz w:val="24"/>
-          <w:szCs w:val="24"/>
-        </w:rPr>
-      </w:pPr>
-    </w:p>
-    <w:p>
-      <w:pPr>
-        <w:rPr>
-          <w:rFonts w:cstheme="minorHAnsi"/>
-          <w:sz w:val="24"/>
-          <w:szCs w:val="24"/>
-        </w:rPr>
-      </w:pPr>
-    </w:p>
-    <w:p>
-      <w:pPr>
-        <w:rPr>
-          <w:rFonts w:cstheme="minorHAnsi"/>
-          <w:sz w:val="24"/>
-          <w:szCs w:val="24"/>
-        </w:rPr>
-      </w:pPr>
-    </w:p>
-    <w:p>
-      <w:pPr>
-        <w:rPr>
-          <w:rFonts w:cstheme="minorHAnsi"/>
-          <w:sz w:val="24"/>
-          <w:szCs w:val="24"/>
-        </w:rPr>
-      </w:pPr>
-    </w:p>
-    <w:p>
-      <w:pPr>
-        <w:rPr>
-          <w:rFonts w:cstheme="minorHAnsi"/>
-          <w:sz w:val="24"/>
-          <w:szCs w:val="24"/>
-        </w:rPr>
-      </w:pPr>
-    </w:p>
-    <w:p>
-      <w:pPr>
-        <w:rPr>
-          <w:rFonts w:cstheme="minorHAnsi"/>
-          <w:sz w:val="24"/>
-          <w:szCs w:val="24"/>
-        </w:rPr>
-      </w:pPr>
-    </w:p>
-    <w:p>
-      <w:pPr>
-        <w:rPr>
-          <w:rFonts w:cstheme="minorHAnsi"/>
-          <w:b/>
-          <w:bCs/>
-          <w:sz w:val="24"/>
-          <w:szCs w:val="24"/>
-          <w:rtl/>
-        </w:rPr>
-      </w:pPr>
-      <w:bookmarkStart w:id="16" w:name="Key1"/>
-      <w:r>
-        <w:rPr>
-          <w:rFonts w:cstheme="minorHAnsi"/>
-          <w:b/>
-          <w:bCs/>
-          <w:sz w:val="24"/>
-          <w:szCs w:val="24"/>
-        </w:rPr>
         <w:t>Key Tools in Phase 1</w:t>
       </w:r>
     </w:p>
@@ -7475,6 +9782,24 @@
           <w:rFonts w:cstheme="minorHAnsi"/>
           <w:sz w:val="24"/>
           <w:szCs w:val="24"/>
+        </w:rPr>
+      </w:pPr>
+    </w:p>
+    <w:p>
+      <w:pPr>
+        <w:rPr>
+          <w:rFonts w:cstheme="minorHAnsi"/>
+          <w:sz w:val="24"/>
+          <w:szCs w:val="24"/>
+        </w:rPr>
+      </w:pPr>
+    </w:p>
+    <w:p>
+      <w:pPr>
+        <w:rPr>
+          <w:rFonts w:cstheme="minorHAnsi"/>
+          <w:sz w:val="24"/>
+          <w:szCs w:val="24"/>
           <w:rtl/>
         </w:rPr>
       </w:pPr>
@@ -7489,6 +9814,7 @@
           <w:szCs w:val="24"/>
         </w:rPr>
       </w:pPr>
+      <w:bookmarkStart w:id="17" w:name="Phase2Nftables"/>
       <w:r>
         <w:rPr>
           <w:rFonts w:cstheme="minorHAnsi"/>
@@ -7522,6 +9848,7 @@
         <w:t xml:space="preserve"> Management</w:t>
       </w:r>
     </w:p>
+    <w:bookmarkEnd w:id="17"/>
     <w:p>
       <w:pPr>
         <w:rPr>
@@ -7611,20 +9938,207 @@
       <w:pPr>
         <w:rPr>
           <w:rFonts w:cstheme="minorHAnsi"/>
-          <w:b/>
-          <w:bCs/>
-          <w:sz w:val="24"/>
-          <w:szCs w:val="24"/>
-        </w:rPr>
-      </w:pPr>
-      <w:r>
-        <w:rPr>
-          <w:rFonts w:cstheme="minorHAnsi"/>
-          <w:b/>
-          <w:bCs/>
-          <w:sz w:val="24"/>
-          <w:szCs w:val="24"/>
-        </w:rPr>
+          <w:sz w:val="24"/>
+          <w:szCs w:val="24"/>
+        </w:rPr>
+      </w:pPr>
+    </w:p>
+    <w:p>
+      <w:pPr>
+        <w:rPr>
+          <w:rFonts w:cstheme="minorHAnsi"/>
+          <w:sz w:val="24"/>
+          <w:szCs w:val="24"/>
+        </w:rPr>
+      </w:pPr>
+      <w:r>
+        <w:rPr>
+          <w:rFonts w:cstheme="minorHAnsi"/>
+          <w:sz w:val="24"/>
+          <w:szCs w:val="24"/>
+        </w:rPr>
+        <w:drawing>
+          <wp:anchor distT="0" distB="0" distL="114300" distR="114300" simplePos="0" relativeHeight="251683840" behindDoc="1" locked="0" layoutInCell="1" allowOverlap="1" wp14:anchorId="28A11244" wp14:editId="36EB2C76">
+            <wp:simplePos x="0" y="0"/>
+            <wp:positionH relativeFrom="margin">
+              <wp:align>center</wp:align>
+            </wp:positionH>
+            <wp:positionV relativeFrom="paragraph">
+              <wp:posOffset>49530</wp:posOffset>
+            </wp:positionV>
+            <wp:extent cx="4210050" cy="2187575"/>
+            <wp:effectExtent l="0" t="0" r="0" b="3175"/>
+            <wp:wrapTight wrapText="bothSides">
+              <wp:wrapPolygon edited="0">
+                <wp:start x="0" y="0"/>
+                <wp:lineTo x="0" y="21443"/>
+                <wp:lineTo x="21502" y="21443"/>
+                <wp:lineTo x="21502" y="0"/>
+                <wp:lineTo x="0" y="0"/>
+              </wp:wrapPolygon>
+            </wp:wrapTight>
+            <wp:docPr id="1419552631" name="Picture 1" descr="A screen shot of a computer&#10;&#10;Description automatically generated"/>
+            <wp:cNvGraphicFramePr>
+              <a:graphicFrameLocks xmlns:a="http://schemas.openxmlformats.org/drawingml/2006/main" noChangeAspect="1"/>
+            </wp:cNvGraphicFramePr>
+            <a:graphic xmlns:a="http://schemas.openxmlformats.org/drawingml/2006/main">
+              <a:graphicData uri="http://schemas.openxmlformats.org/drawingml/2006/picture">
+                <pic:pic xmlns:pic="http://schemas.openxmlformats.org/drawingml/2006/picture">
+                  <pic:nvPicPr>
+                    <pic:cNvPr id="1419552631" name="Picture 1" descr="A screen shot of a computer&#10;&#10;Description automatically generated"/>
+                    <pic:cNvPicPr/>
+                  </pic:nvPicPr>
+                  <pic:blipFill>
+                    <a:blip r:embed="rId32">
+                      <a:extLst>
+                        <a:ext uri="{28A0092B-C50C-407E-A947-70E740481C1C}">
+                          <a14:useLocalDpi xmlns:a14="http://schemas.microsoft.com/office/drawing/2010/main" val="0"/>
+                        </a:ext>
+                      </a:extLst>
+                    </a:blip>
+                    <a:stretch>
+                      <a:fillRect/>
+                    </a:stretch>
+                  </pic:blipFill>
+                  <pic:spPr>
+                    <a:xfrm>
+                      <a:off x="0" y="0"/>
+                      <a:ext cx="4210050" cy="2187575"/>
+                    </a:xfrm>
+                    <a:prstGeom prst="rect">
+                      <a:avLst/>
+                    </a:prstGeom>
+                  </pic:spPr>
+                </pic:pic>
+              </a:graphicData>
+            </a:graphic>
+            <wp14:sizeRelH relativeFrom="margin">
+              <wp14:pctWidth>0</wp14:pctWidth>
+            </wp14:sizeRelH>
+            <wp14:sizeRelV relativeFrom="margin">
+              <wp14:pctHeight>0</wp14:pctHeight>
+            </wp14:sizeRelV>
+          </wp:anchor>
+        </w:drawing>
+      </w:r>
+    </w:p>
+    <w:p>
+      <w:pPr>
+        <w:rPr>
+          <w:rFonts w:cstheme="minorHAnsi"/>
+          <w:sz w:val="24"/>
+          <w:szCs w:val="24"/>
+        </w:rPr>
+      </w:pPr>
+    </w:p>
+    <w:p>
+      <w:pPr>
+        <w:rPr>
+          <w:rFonts w:cstheme="minorHAnsi"/>
+          <w:sz w:val="24"/>
+          <w:szCs w:val="24"/>
+        </w:rPr>
+      </w:pPr>
+      <w:r>
+        <w:rPr>
+          <w:rFonts w:cstheme="minorHAnsi"/>
+          <w:sz w:val="24"/>
+          <w:szCs w:val="24"/>
+        </w:rPr>
+        <w:t xml:space="preserve">                                     </w:t>
+      </w:r>
+    </w:p>
+    <w:p>
+      <w:pPr>
+        <w:rPr>
+          <w:rFonts w:cstheme="minorHAnsi"/>
+          <w:sz w:val="24"/>
+          <w:szCs w:val="24"/>
+        </w:rPr>
+      </w:pPr>
+    </w:p>
+    <w:p>
+      <w:pPr>
+        <w:rPr>
+          <w:rFonts w:cstheme="minorHAnsi"/>
+          <w:sz w:val="24"/>
+          <w:szCs w:val="24"/>
+        </w:rPr>
+      </w:pPr>
+    </w:p>
+    <w:p>
+      <w:pPr>
+        <w:rPr>
+          <w:rFonts w:cstheme="minorHAnsi"/>
+          <w:sz w:val="24"/>
+          <w:szCs w:val="24"/>
+        </w:rPr>
+      </w:pPr>
+    </w:p>
+    <w:p>
+      <w:pPr>
+        <w:rPr>
+          <w:rFonts w:cstheme="minorHAnsi"/>
+          <w:sz w:val="24"/>
+          <w:szCs w:val="24"/>
+        </w:rPr>
+      </w:pPr>
+    </w:p>
+    <w:p>
+      <w:pPr>
+        <w:rPr>
+          <w:rFonts w:cstheme="minorHAnsi"/>
+          <w:sz w:val="24"/>
+          <w:szCs w:val="24"/>
+        </w:rPr>
+      </w:pPr>
+    </w:p>
+    <w:p>
+      <w:pPr>
+        <w:rPr>
+          <w:rFonts w:cstheme="minorHAnsi"/>
+          <w:sz w:val="24"/>
+          <w:szCs w:val="24"/>
+        </w:rPr>
+      </w:pPr>
+    </w:p>
+    <w:p>
+      <w:pPr>
+        <w:rPr>
+          <w:rFonts w:cstheme="minorHAnsi"/>
+          <w:sz w:val="24"/>
+          <w:szCs w:val="24"/>
+        </w:rPr>
+      </w:pPr>
+    </w:p>
+    <w:p>
+      <w:pPr>
+        <w:rPr>
+          <w:rFonts w:cstheme="minorHAnsi"/>
+          <w:sz w:val="24"/>
+          <w:szCs w:val="24"/>
+        </w:rPr>
+      </w:pPr>
+    </w:p>
+    <w:p>
+      <w:pPr>
+        <w:rPr>
+          <w:rFonts w:cstheme="minorHAnsi"/>
+          <w:b/>
+          <w:bCs/>
+          <w:sz w:val="24"/>
+          <w:szCs w:val="24"/>
+        </w:rPr>
+      </w:pPr>
+      <w:r>
+        <w:rPr>
+          <w:rFonts w:cstheme="minorHAnsi"/>
+          <w:b/>
+          <w:bCs/>
+          <w:sz w:val="24"/>
+          <w:szCs w:val="24"/>
+        </w:rPr>
+        <w:lastRenderedPageBreak/>
         <w:t>Functionalities in Phase 2</w:t>
       </w:r>
     </w:p>
@@ -7640,6 +10154,7 @@
           <w:szCs w:val="24"/>
         </w:rPr>
       </w:pPr>
+      <w:bookmarkStart w:id="18" w:name="AccessRestrictingRules"/>
       <w:r>
         <w:rPr>
           <w:rFonts w:cstheme="minorHAnsi"/>
@@ -7651,6 +10166,7 @@
         <w:t>Access-Restricting Rules</w:t>
       </w:r>
     </w:p>
+    <w:bookmarkEnd w:id="18"/>
     <w:p>
       <w:pPr>
         <w:numPr>
@@ -7702,7 +10218,6 @@
           <w:sz w:val="24"/>
           <w:szCs w:val="24"/>
         </w:rPr>
-        <w:lastRenderedPageBreak/>
         <w:t>Key Operations</w:t>
       </w:r>
       <w:r>
@@ -8039,6 +10554,787 @@
           <w:szCs w:val="24"/>
         </w:rPr>
       </w:pPr>
+      <w:r>
+        <w:rPr>
+          <w:rFonts w:cstheme="minorHAnsi"/>
+          <w:sz w:val="24"/>
+          <w:szCs w:val="24"/>
+        </w:rPr>
+        <w:drawing>
+          <wp:anchor distT="0" distB="0" distL="114300" distR="114300" simplePos="0" relativeHeight="251684864" behindDoc="1" locked="0" layoutInCell="1" allowOverlap="1" wp14:anchorId="5223EB56" wp14:editId="6F01C22A">
+            <wp:simplePos x="0" y="0"/>
+            <wp:positionH relativeFrom="margin">
+              <wp:align>center</wp:align>
+            </wp:positionH>
+            <wp:positionV relativeFrom="paragraph">
+              <wp:posOffset>288652</wp:posOffset>
+            </wp:positionV>
+            <wp:extent cx="4053840" cy="1188720"/>
+            <wp:effectExtent l="0" t="0" r="3810" b="0"/>
+            <wp:wrapTight wrapText="bothSides">
+              <wp:wrapPolygon edited="0">
+                <wp:start x="0" y="0"/>
+                <wp:lineTo x="0" y="21115"/>
+                <wp:lineTo x="21519" y="21115"/>
+                <wp:lineTo x="21519" y="0"/>
+                <wp:lineTo x="0" y="0"/>
+              </wp:wrapPolygon>
+            </wp:wrapTight>
+            <wp:docPr id="280424100" name="Picture 1"/>
+            <wp:cNvGraphicFramePr>
+              <a:graphicFrameLocks xmlns:a="http://schemas.openxmlformats.org/drawingml/2006/main" noChangeAspect="1"/>
+            </wp:cNvGraphicFramePr>
+            <a:graphic xmlns:a="http://schemas.openxmlformats.org/drawingml/2006/main">
+              <a:graphicData uri="http://schemas.openxmlformats.org/drawingml/2006/picture">
+                <pic:pic xmlns:pic="http://schemas.openxmlformats.org/drawingml/2006/picture">
+                  <pic:nvPicPr>
+                    <pic:cNvPr id="280424100" name=""/>
+                    <pic:cNvPicPr/>
+                  </pic:nvPicPr>
+                  <pic:blipFill>
+                    <a:blip r:embed="rId33">
+                      <a:extLst>
+                        <a:ext uri="{28A0092B-C50C-407E-A947-70E740481C1C}">
+                          <a14:useLocalDpi xmlns:a14="http://schemas.microsoft.com/office/drawing/2010/main" val="0"/>
+                        </a:ext>
+                      </a:extLst>
+                    </a:blip>
+                    <a:stretch>
+                      <a:fillRect/>
+                    </a:stretch>
+                  </pic:blipFill>
+                  <pic:spPr>
+                    <a:xfrm>
+                      <a:off x="0" y="0"/>
+                      <a:ext cx="4053840" cy="1188720"/>
+                    </a:xfrm>
+                    <a:prstGeom prst="rect">
+                      <a:avLst/>
+                    </a:prstGeom>
+                  </pic:spPr>
+                </pic:pic>
+              </a:graphicData>
+            </a:graphic>
+          </wp:anchor>
+        </w:drawing>
+      </w:r>
+      <w:r>
+        <w:rPr>
+          <w:rFonts w:cstheme="minorHAnsi"/>
+          <w:sz w:val="24"/>
+          <w:szCs w:val="24"/>
+        </w:rPr>
+        <w:t xml:space="preserve">                                  </w:t>
+      </w:r>
+    </w:p>
+    <w:p>
+      <w:pPr>
+        <w:rPr>
+          <w:rFonts w:cstheme="minorHAnsi"/>
+          <w:sz w:val="24"/>
+          <w:szCs w:val="24"/>
+        </w:rPr>
+      </w:pPr>
+    </w:p>
+    <w:p>
+      <w:pPr>
+        <w:rPr>
+          <w:rFonts w:cstheme="minorHAnsi"/>
+          <w:sz w:val="24"/>
+          <w:szCs w:val="24"/>
+        </w:rPr>
+      </w:pPr>
+    </w:p>
+    <w:p>
+      <w:pPr>
+        <w:rPr>
+          <w:rFonts w:cstheme="minorHAnsi"/>
+          <w:sz w:val="24"/>
+          <w:szCs w:val="24"/>
+        </w:rPr>
+      </w:pPr>
+    </w:p>
+    <w:p>
+      <w:pPr>
+        <w:rPr>
+          <w:rFonts w:cstheme="minorHAnsi"/>
+          <w:sz w:val="24"/>
+          <w:szCs w:val="24"/>
+        </w:rPr>
+      </w:pPr>
+    </w:p>
+    <w:p>
+      <w:pPr>
+        <w:rPr>
+          <w:rFonts w:cstheme="minorHAnsi"/>
+          <w:sz w:val="24"/>
+          <w:szCs w:val="24"/>
+        </w:rPr>
+      </w:pPr>
+    </w:p>
+    <w:p>
+      <w:pPr>
+        <w:rPr>
+          <w:rFonts w:cstheme="minorHAnsi"/>
+          <w:sz w:val="24"/>
+          <w:szCs w:val="24"/>
+        </w:rPr>
+      </w:pPr>
+      <w:r>
+        <w:rPr>
+          <w:rFonts w:cstheme="minorHAnsi"/>
+          <w:sz w:val="24"/>
+          <w:szCs w:val="24"/>
+        </w:rPr>
+        <w:lastRenderedPageBreak/>
+        <w:drawing>
+          <wp:anchor distT="0" distB="0" distL="114300" distR="114300" simplePos="0" relativeHeight="251685888" behindDoc="1" locked="0" layoutInCell="1" allowOverlap="1" wp14:anchorId="765412FC" wp14:editId="02CC0B63">
+            <wp:simplePos x="0" y="0"/>
+            <wp:positionH relativeFrom="margin">
+              <wp:align>center</wp:align>
+            </wp:positionH>
+            <wp:positionV relativeFrom="paragraph">
+              <wp:posOffset>0</wp:posOffset>
+            </wp:positionV>
+            <wp:extent cx="3657600" cy="1272540"/>
+            <wp:effectExtent l="0" t="0" r="0" b="3810"/>
+            <wp:wrapTight wrapText="bothSides">
+              <wp:wrapPolygon edited="0">
+                <wp:start x="0" y="0"/>
+                <wp:lineTo x="0" y="21341"/>
+                <wp:lineTo x="21488" y="21341"/>
+                <wp:lineTo x="21488" y="0"/>
+                <wp:lineTo x="0" y="0"/>
+              </wp:wrapPolygon>
+            </wp:wrapTight>
+            <wp:docPr id="1407354133" name="Picture 1" descr="A screen shot of a computer&#10;&#10;Description automatically generated"/>
+            <wp:cNvGraphicFramePr>
+              <a:graphicFrameLocks xmlns:a="http://schemas.openxmlformats.org/drawingml/2006/main" noChangeAspect="1"/>
+            </wp:cNvGraphicFramePr>
+            <a:graphic xmlns:a="http://schemas.openxmlformats.org/drawingml/2006/main">
+              <a:graphicData uri="http://schemas.openxmlformats.org/drawingml/2006/picture">
+                <pic:pic xmlns:pic="http://schemas.openxmlformats.org/drawingml/2006/picture">
+                  <pic:nvPicPr>
+                    <pic:cNvPr id="1407354133" name="Picture 1" descr="A screen shot of a computer&#10;&#10;Description automatically generated"/>
+                    <pic:cNvPicPr/>
+                  </pic:nvPicPr>
+                  <pic:blipFill>
+                    <a:blip r:embed="rId34">
+                      <a:extLst>
+                        <a:ext uri="{28A0092B-C50C-407E-A947-70E740481C1C}">
+                          <a14:useLocalDpi xmlns:a14="http://schemas.microsoft.com/office/drawing/2010/main" val="0"/>
+                        </a:ext>
+                      </a:extLst>
+                    </a:blip>
+                    <a:stretch>
+                      <a:fillRect/>
+                    </a:stretch>
+                  </pic:blipFill>
+                  <pic:spPr>
+                    <a:xfrm>
+                      <a:off x="0" y="0"/>
+                      <a:ext cx="3657600" cy="1272540"/>
+                    </a:xfrm>
+                    <a:prstGeom prst="rect">
+                      <a:avLst/>
+                    </a:prstGeom>
+                  </pic:spPr>
+                </pic:pic>
+              </a:graphicData>
+            </a:graphic>
+          </wp:anchor>
+        </w:drawing>
+      </w:r>
+      <w:r>
+        <w:rPr>
+          <w:rFonts w:cstheme="minorHAnsi"/>
+          <w:sz w:val="24"/>
+          <w:szCs w:val="24"/>
+        </w:rPr>
+        <w:t xml:space="preserve">                                                           </w:t>
+      </w:r>
+    </w:p>
+    <w:p>
+      <w:pPr>
+        <w:rPr>
+          <w:rFonts w:cstheme="minorHAnsi"/>
+          <w:sz w:val="24"/>
+          <w:szCs w:val="24"/>
+        </w:rPr>
+      </w:pPr>
+    </w:p>
+    <w:p>
+      <w:pPr>
+        <w:rPr>
+          <w:rFonts w:cstheme="minorHAnsi"/>
+          <w:sz w:val="24"/>
+          <w:szCs w:val="24"/>
+        </w:rPr>
+      </w:pPr>
+    </w:p>
+    <w:p>
+      <w:pPr>
+        <w:rPr>
+          <w:rFonts w:cstheme="minorHAnsi"/>
+          <w:sz w:val="24"/>
+          <w:szCs w:val="24"/>
+        </w:rPr>
+      </w:pPr>
+      <w:r>
+        <w:rPr>
+          <w:rFonts w:cstheme="minorHAnsi"/>
+          <w:sz w:val="24"/>
+          <w:szCs w:val="24"/>
+        </w:rPr>
+        <w:drawing>
+          <wp:anchor distT="0" distB="0" distL="114300" distR="114300" simplePos="0" relativeHeight="251689984" behindDoc="0" locked="0" layoutInCell="1" allowOverlap="1" wp14:anchorId="3E32A8A6" wp14:editId="1A476C50">
+            <wp:simplePos x="0" y="0"/>
+            <wp:positionH relativeFrom="column">
+              <wp:posOffset>1153160</wp:posOffset>
+            </wp:positionH>
+            <wp:positionV relativeFrom="paragraph">
+              <wp:posOffset>4528185</wp:posOffset>
+            </wp:positionV>
+            <wp:extent cx="3724910" cy="1219200"/>
+            <wp:effectExtent l="0" t="0" r="8890" b="0"/>
+            <wp:wrapTopAndBottom/>
+            <wp:docPr id="445963421" name="Picture 1"/>
+            <wp:cNvGraphicFramePr>
+              <a:graphicFrameLocks xmlns:a="http://schemas.openxmlformats.org/drawingml/2006/main" noChangeAspect="1"/>
+            </wp:cNvGraphicFramePr>
+            <a:graphic xmlns:a="http://schemas.openxmlformats.org/drawingml/2006/main">
+              <a:graphicData uri="http://schemas.openxmlformats.org/drawingml/2006/picture">
+                <pic:pic xmlns:pic="http://schemas.openxmlformats.org/drawingml/2006/picture">
+                  <pic:nvPicPr>
+                    <pic:cNvPr id="445963421" name=""/>
+                    <pic:cNvPicPr/>
+                  </pic:nvPicPr>
+                  <pic:blipFill>
+                    <a:blip r:embed="rId35">
+                      <a:extLst>
+                        <a:ext uri="{28A0092B-C50C-407E-A947-70E740481C1C}">
+                          <a14:useLocalDpi xmlns:a14="http://schemas.microsoft.com/office/drawing/2010/main" val="0"/>
+                        </a:ext>
+                      </a:extLst>
+                    </a:blip>
+                    <a:stretch>
+                      <a:fillRect/>
+                    </a:stretch>
+                  </pic:blipFill>
+                  <pic:spPr>
+                    <a:xfrm>
+                      <a:off x="0" y="0"/>
+                      <a:ext cx="3724910" cy="1219200"/>
+                    </a:xfrm>
+                    <a:prstGeom prst="rect">
+                      <a:avLst/>
+                    </a:prstGeom>
+                  </pic:spPr>
+                </pic:pic>
+              </a:graphicData>
+            </a:graphic>
+            <wp14:sizeRelH relativeFrom="margin">
+              <wp14:pctWidth>0</wp14:pctWidth>
+            </wp14:sizeRelH>
+          </wp:anchor>
+        </w:drawing>
+      </w:r>
+      <w:r>
+        <w:rPr>
+          <w:noProof/>
+        </w:rPr>
+        <w:drawing>
+          <wp:anchor distT="0" distB="0" distL="114300" distR="114300" simplePos="0" relativeHeight="251688960" behindDoc="0" locked="0" layoutInCell="1" allowOverlap="1" wp14:anchorId="1C302B48" wp14:editId="74F0102A">
+            <wp:simplePos x="0" y="0"/>
+            <wp:positionH relativeFrom="column">
+              <wp:posOffset>1144905</wp:posOffset>
+            </wp:positionH>
+            <wp:positionV relativeFrom="paragraph">
+              <wp:posOffset>3006725</wp:posOffset>
+            </wp:positionV>
+            <wp:extent cx="3733800" cy="1392555"/>
+            <wp:effectExtent l="0" t="0" r="0" b="0"/>
+            <wp:wrapTopAndBottom/>
+            <wp:docPr id="1909627008" name="Picture 1" descr="A screen shot of a computer&#10;&#10;Description automatically generated"/>
+            <wp:cNvGraphicFramePr>
+              <a:graphicFrameLocks xmlns:a="http://schemas.openxmlformats.org/drawingml/2006/main" noChangeAspect="1"/>
+            </wp:cNvGraphicFramePr>
+            <a:graphic xmlns:a="http://schemas.openxmlformats.org/drawingml/2006/main">
+              <a:graphicData uri="http://schemas.openxmlformats.org/drawingml/2006/picture">
+                <pic:pic xmlns:pic="http://schemas.openxmlformats.org/drawingml/2006/picture">
+                  <pic:nvPicPr>
+                    <pic:cNvPr id="1909627008" name="Picture 1" descr="A screen shot of a computer&#10;&#10;Description automatically generated"/>
+                    <pic:cNvPicPr/>
+                  </pic:nvPicPr>
+                  <pic:blipFill>
+                    <a:blip r:embed="rId36">
+                      <a:extLst>
+                        <a:ext uri="{28A0092B-C50C-407E-A947-70E740481C1C}">
+                          <a14:useLocalDpi xmlns:a14="http://schemas.microsoft.com/office/drawing/2010/main" val="0"/>
+                        </a:ext>
+                      </a:extLst>
+                    </a:blip>
+                    <a:stretch>
+                      <a:fillRect/>
+                    </a:stretch>
+                  </pic:blipFill>
+                  <pic:spPr>
+                    <a:xfrm>
+                      <a:off x="0" y="0"/>
+                      <a:ext cx="3733800" cy="1392555"/>
+                    </a:xfrm>
+                    <a:prstGeom prst="rect">
+                      <a:avLst/>
+                    </a:prstGeom>
+                  </pic:spPr>
+                </pic:pic>
+              </a:graphicData>
+            </a:graphic>
+            <wp14:sizeRelH relativeFrom="margin">
+              <wp14:pctWidth>0</wp14:pctWidth>
+            </wp14:sizeRelH>
+          </wp:anchor>
+        </w:drawing>
+      </w:r>
+      <w:r>
+        <w:rPr>
+          <w:noProof/>
+        </w:rPr>
+        <w:drawing>
+          <wp:anchor distT="0" distB="0" distL="114300" distR="114300" simplePos="0" relativeHeight="251686912" behindDoc="1" locked="0" layoutInCell="1" allowOverlap="1" wp14:anchorId="7CA5F091" wp14:editId="5798DD58">
+            <wp:simplePos x="0" y="0"/>
+            <wp:positionH relativeFrom="column">
+              <wp:posOffset>1153160</wp:posOffset>
+            </wp:positionH>
+            <wp:positionV relativeFrom="paragraph">
+              <wp:posOffset>1664970</wp:posOffset>
+            </wp:positionV>
+            <wp:extent cx="3707130" cy="1225550"/>
+            <wp:effectExtent l="0" t="0" r="7620" b="0"/>
+            <wp:wrapTopAndBottom/>
+            <wp:docPr id="23915174" name="Picture 1" descr="A screenshot of a computer&#10;&#10;Description automatically generated"/>
+            <wp:cNvGraphicFramePr>
+              <a:graphicFrameLocks xmlns:a="http://schemas.openxmlformats.org/drawingml/2006/main" noChangeAspect="1"/>
+            </wp:cNvGraphicFramePr>
+            <a:graphic xmlns:a="http://schemas.openxmlformats.org/drawingml/2006/main">
+              <a:graphicData uri="http://schemas.openxmlformats.org/drawingml/2006/picture">
+                <pic:pic xmlns:pic="http://schemas.openxmlformats.org/drawingml/2006/picture">
+                  <pic:nvPicPr>
+                    <pic:cNvPr id="23915174" name="Picture 1" descr="A screenshot of a computer&#10;&#10;Description automatically generated"/>
+                    <pic:cNvPicPr/>
+                  </pic:nvPicPr>
+                  <pic:blipFill>
+                    <a:blip r:embed="rId37">
+                      <a:extLst>
+                        <a:ext uri="{28A0092B-C50C-407E-A947-70E740481C1C}">
+                          <a14:useLocalDpi xmlns:a14="http://schemas.microsoft.com/office/drawing/2010/main" val="0"/>
+                        </a:ext>
+                      </a:extLst>
+                    </a:blip>
+                    <a:stretch>
+                      <a:fillRect/>
+                    </a:stretch>
+                  </pic:blipFill>
+                  <pic:spPr>
+                    <a:xfrm>
+                      <a:off x="0" y="0"/>
+                      <a:ext cx="3707130" cy="1225550"/>
+                    </a:xfrm>
+                    <a:prstGeom prst="rect">
+                      <a:avLst/>
+                    </a:prstGeom>
+                  </pic:spPr>
+                </pic:pic>
+              </a:graphicData>
+            </a:graphic>
+            <wp14:sizeRelH relativeFrom="margin">
+              <wp14:pctWidth>0</wp14:pctWidth>
+            </wp14:sizeRelH>
+          </wp:anchor>
+        </w:drawing>
+      </w:r>
+      <w:r>
+        <w:rPr>
+          <w:rFonts w:cstheme="minorHAnsi"/>
+          <w:sz w:val="24"/>
+          <w:szCs w:val="24"/>
+        </w:rPr>
+        <w:drawing>
+          <wp:anchor distT="0" distB="0" distL="114300" distR="114300" simplePos="0" relativeHeight="251687936" behindDoc="0" locked="0" layoutInCell="1" allowOverlap="1" wp14:anchorId="42E8DD78" wp14:editId="62486448">
+            <wp:simplePos x="0" y="0"/>
+            <wp:positionH relativeFrom="column">
+              <wp:posOffset>1144270</wp:posOffset>
+            </wp:positionH>
+            <wp:positionV relativeFrom="paragraph">
+              <wp:posOffset>458470</wp:posOffset>
+            </wp:positionV>
+            <wp:extent cx="3683000" cy="1118870"/>
+            <wp:effectExtent l="0" t="0" r="0" b="5080"/>
+            <wp:wrapTopAndBottom/>
+            <wp:docPr id="1387620344" name="Picture 1" descr="A screenshot of a computer screen&#10;&#10;Description automatically generated"/>
+            <wp:cNvGraphicFramePr>
+              <a:graphicFrameLocks xmlns:a="http://schemas.openxmlformats.org/drawingml/2006/main" noChangeAspect="1"/>
+            </wp:cNvGraphicFramePr>
+            <a:graphic xmlns:a="http://schemas.openxmlformats.org/drawingml/2006/main">
+              <a:graphicData uri="http://schemas.openxmlformats.org/drawingml/2006/picture">
+                <pic:pic xmlns:pic="http://schemas.openxmlformats.org/drawingml/2006/picture">
+                  <pic:nvPicPr>
+                    <pic:cNvPr id="1387620344" name="Picture 1" descr="A screenshot of a computer screen&#10;&#10;Description automatically generated"/>
+                    <pic:cNvPicPr/>
+                  </pic:nvPicPr>
+                  <pic:blipFill>
+                    <a:blip r:embed="rId38">
+                      <a:extLst>
+                        <a:ext uri="{28A0092B-C50C-407E-A947-70E740481C1C}">
+                          <a14:useLocalDpi xmlns:a14="http://schemas.microsoft.com/office/drawing/2010/main" val="0"/>
+                        </a:ext>
+                      </a:extLst>
+                    </a:blip>
+                    <a:stretch>
+                      <a:fillRect/>
+                    </a:stretch>
+                  </pic:blipFill>
+                  <pic:spPr>
+                    <a:xfrm>
+                      <a:off x="0" y="0"/>
+                      <a:ext cx="3683000" cy="1118870"/>
+                    </a:xfrm>
+                    <a:prstGeom prst="rect">
+                      <a:avLst/>
+                    </a:prstGeom>
+                  </pic:spPr>
+                </pic:pic>
+              </a:graphicData>
+            </a:graphic>
+          </wp:anchor>
+        </w:drawing>
+      </w:r>
+    </w:p>
+    <w:p>
+      <w:pPr>
+        <w:rPr>
+          <w:rFonts w:cstheme="minorHAnsi"/>
+          <w:sz w:val="24"/>
+          <w:szCs w:val="24"/>
+        </w:rPr>
+      </w:pPr>
+    </w:p>
+    <w:p>
+      <w:pPr>
+        <w:rPr>
+          <w:rFonts w:cstheme="minorHAnsi"/>
+          <w:sz w:val="24"/>
+          <w:szCs w:val="24"/>
+        </w:rPr>
+      </w:pPr>
+      <w:r>
+        <w:rPr>
+          <w:rFonts w:cstheme="minorHAnsi"/>
+          <w:sz w:val="24"/>
+          <w:szCs w:val="24"/>
+        </w:rPr>
+        <w:t xml:space="preserve">                                 </w:t>
+      </w:r>
+    </w:p>
+    <w:p>
+      <w:pPr>
+        <w:rPr>
+          <w:rFonts w:cstheme="minorHAnsi"/>
+          <w:sz w:val="24"/>
+          <w:szCs w:val="24"/>
+        </w:rPr>
+      </w:pPr>
+    </w:p>
+    <w:p>
+      <w:pPr>
+        <w:rPr>
+          <w:rFonts w:cstheme="minorHAnsi"/>
+          <w:sz w:val="24"/>
+          <w:szCs w:val="24"/>
+        </w:rPr>
+      </w:pPr>
+      <w:r>
+        <w:rPr>
+          <w:rFonts w:cstheme="minorHAnsi"/>
+          <w:sz w:val="24"/>
+          <w:szCs w:val="24"/>
+        </w:rPr>
+        <w:t xml:space="preserve">                                 </w:t>
+      </w:r>
+    </w:p>
+    <w:p>
+      <w:pPr>
+        <w:rPr>
+          <w:rFonts w:cstheme="minorHAnsi"/>
+          <w:sz w:val="24"/>
+          <w:szCs w:val="24"/>
+        </w:rPr>
+      </w:pPr>
+      <w:r>
+        <w:rPr>
+          <w:rFonts w:cstheme="minorHAnsi"/>
+          <w:sz w:val="24"/>
+          <w:szCs w:val="24"/>
+        </w:rPr>
+        <w:t xml:space="preserve">                                   </w:t>
+      </w:r>
+    </w:p>
+    <w:p>
+      <w:pPr>
+        <w:rPr>
+          <w:rFonts w:cstheme="minorHAnsi"/>
+          <w:sz w:val="24"/>
+          <w:szCs w:val="24"/>
+        </w:rPr>
+      </w:pPr>
+      <w:r>
+        <w:rPr>
+          <w:rFonts w:cstheme="minorHAnsi"/>
+          <w:sz w:val="24"/>
+          <w:szCs w:val="24"/>
+        </w:rPr>
+        <w:lastRenderedPageBreak/>
+        <w:drawing>
+          <wp:anchor distT="0" distB="0" distL="114300" distR="114300" simplePos="0" relativeHeight="251693056" behindDoc="0" locked="0" layoutInCell="1" allowOverlap="1" wp14:anchorId="78810BA1" wp14:editId="4E968EFA">
+            <wp:simplePos x="0" y="0"/>
+            <wp:positionH relativeFrom="margin">
+              <wp:posOffset>1016635</wp:posOffset>
+            </wp:positionH>
+            <wp:positionV relativeFrom="paragraph">
+              <wp:posOffset>1042035</wp:posOffset>
+            </wp:positionV>
+            <wp:extent cx="3827145" cy="1112520"/>
+            <wp:effectExtent l="0" t="0" r="1905" b="0"/>
+            <wp:wrapTopAndBottom/>
+            <wp:docPr id="1907120039" name="Picture 1"/>
+            <wp:cNvGraphicFramePr>
+              <a:graphicFrameLocks xmlns:a="http://schemas.openxmlformats.org/drawingml/2006/main" noChangeAspect="1"/>
+            </wp:cNvGraphicFramePr>
+            <a:graphic xmlns:a="http://schemas.openxmlformats.org/drawingml/2006/main">
+              <a:graphicData uri="http://schemas.openxmlformats.org/drawingml/2006/picture">
+                <pic:pic xmlns:pic="http://schemas.openxmlformats.org/drawingml/2006/picture">
+                  <pic:nvPicPr>
+                    <pic:cNvPr id="1907120039" name=""/>
+                    <pic:cNvPicPr/>
+                  </pic:nvPicPr>
+                  <pic:blipFill>
+                    <a:blip r:embed="rId39">
+                      <a:extLst>
+                        <a:ext uri="{28A0092B-C50C-407E-A947-70E740481C1C}">
+                          <a14:useLocalDpi xmlns:a14="http://schemas.microsoft.com/office/drawing/2010/main" val="0"/>
+                        </a:ext>
+                      </a:extLst>
+                    </a:blip>
+                    <a:stretch>
+                      <a:fillRect/>
+                    </a:stretch>
+                  </pic:blipFill>
+                  <pic:spPr>
+                    <a:xfrm>
+                      <a:off x="0" y="0"/>
+                      <a:ext cx="3827145" cy="1112520"/>
+                    </a:xfrm>
+                    <a:prstGeom prst="rect">
+                      <a:avLst/>
+                    </a:prstGeom>
+                  </pic:spPr>
+                </pic:pic>
+              </a:graphicData>
+            </a:graphic>
+            <wp14:sizeRelH relativeFrom="margin">
+              <wp14:pctWidth>0</wp14:pctWidth>
+            </wp14:sizeRelH>
+          </wp:anchor>
+        </w:drawing>
+      </w:r>
+      <w:r>
+        <w:rPr>
+          <w:rFonts w:cstheme="minorHAnsi"/>
+          <w:sz w:val="24"/>
+          <w:szCs w:val="24"/>
+        </w:rPr>
+        <w:drawing>
+          <wp:anchor distT="0" distB="0" distL="114300" distR="114300" simplePos="0" relativeHeight="251692032" behindDoc="0" locked="0" layoutInCell="1" allowOverlap="1" wp14:anchorId="7C05476F" wp14:editId="6E2A04D9">
+            <wp:simplePos x="0" y="0"/>
+            <wp:positionH relativeFrom="column">
+              <wp:posOffset>1008380</wp:posOffset>
+            </wp:positionH>
+            <wp:positionV relativeFrom="paragraph">
+              <wp:posOffset>0</wp:posOffset>
+            </wp:positionV>
+            <wp:extent cx="3836035" cy="914400"/>
+            <wp:effectExtent l="0" t="0" r="0" b="0"/>
+            <wp:wrapTopAndBottom/>
+            <wp:docPr id="1331065670" name="Picture 1" descr="A screenshot of a computer program&#10;&#10;Description automatically generated"/>
+            <wp:cNvGraphicFramePr>
+              <a:graphicFrameLocks xmlns:a="http://schemas.openxmlformats.org/drawingml/2006/main" noChangeAspect="1"/>
+            </wp:cNvGraphicFramePr>
+            <a:graphic xmlns:a="http://schemas.openxmlformats.org/drawingml/2006/main">
+              <a:graphicData uri="http://schemas.openxmlformats.org/drawingml/2006/picture">
+                <pic:pic xmlns:pic="http://schemas.openxmlformats.org/drawingml/2006/picture">
+                  <pic:nvPicPr>
+                    <pic:cNvPr id="1331065670" name="Picture 1" descr="A screenshot of a computer program&#10;&#10;Description automatically generated"/>
+                    <pic:cNvPicPr/>
+                  </pic:nvPicPr>
+                  <pic:blipFill>
+                    <a:blip r:embed="rId40">
+                      <a:extLst>
+                        <a:ext uri="{28A0092B-C50C-407E-A947-70E740481C1C}">
+                          <a14:useLocalDpi xmlns:a14="http://schemas.microsoft.com/office/drawing/2010/main" val="0"/>
+                        </a:ext>
+                      </a:extLst>
+                    </a:blip>
+                    <a:stretch>
+                      <a:fillRect/>
+                    </a:stretch>
+                  </pic:blipFill>
+                  <pic:spPr>
+                    <a:xfrm>
+                      <a:off x="0" y="0"/>
+                      <a:ext cx="3836035" cy="914400"/>
+                    </a:xfrm>
+                    <a:prstGeom prst="rect">
+                      <a:avLst/>
+                    </a:prstGeom>
+                  </pic:spPr>
+                </pic:pic>
+              </a:graphicData>
+            </a:graphic>
+            <wp14:sizeRelH relativeFrom="margin">
+              <wp14:pctWidth>0</wp14:pctWidth>
+            </wp14:sizeRelH>
+            <wp14:sizeRelV relativeFrom="margin">
+              <wp14:pctHeight>0</wp14:pctHeight>
+            </wp14:sizeRelV>
+          </wp:anchor>
+        </w:drawing>
+      </w:r>
+      <w:r>
+        <w:rPr>
+          <w:rFonts w:cstheme="minorHAnsi"/>
+          <w:sz w:val="24"/>
+          <w:szCs w:val="24"/>
+        </w:rPr>
+        <w:drawing>
+          <wp:anchor distT="0" distB="0" distL="114300" distR="114300" simplePos="0" relativeHeight="251694080" behindDoc="0" locked="0" layoutInCell="1" allowOverlap="1" wp14:anchorId="1699C8D4" wp14:editId="492648CF">
+            <wp:simplePos x="0" y="0"/>
+            <wp:positionH relativeFrom="margin">
+              <wp:posOffset>1008380</wp:posOffset>
+            </wp:positionH>
+            <wp:positionV relativeFrom="paragraph">
+              <wp:posOffset>3537585</wp:posOffset>
+            </wp:positionV>
+            <wp:extent cx="3844925" cy="1150620"/>
+            <wp:effectExtent l="0" t="0" r="3175" b="0"/>
+            <wp:wrapTopAndBottom/>
+            <wp:docPr id="1155771373" name="Picture 1" descr="A screenshot of a computer screen&#10;&#10;Description automatically generated"/>
+            <wp:cNvGraphicFramePr>
+              <a:graphicFrameLocks xmlns:a="http://schemas.openxmlformats.org/drawingml/2006/main" noChangeAspect="1"/>
+            </wp:cNvGraphicFramePr>
+            <a:graphic xmlns:a="http://schemas.openxmlformats.org/drawingml/2006/main">
+              <a:graphicData uri="http://schemas.openxmlformats.org/drawingml/2006/picture">
+                <pic:pic xmlns:pic="http://schemas.openxmlformats.org/drawingml/2006/picture">
+                  <pic:nvPicPr>
+                    <pic:cNvPr id="1155771373" name="Picture 1" descr="A screenshot of a computer screen&#10;&#10;Description automatically generated"/>
+                    <pic:cNvPicPr/>
+                  </pic:nvPicPr>
+                  <pic:blipFill>
+                    <a:blip r:embed="rId41">
+                      <a:extLst>
+                        <a:ext uri="{28A0092B-C50C-407E-A947-70E740481C1C}">
+                          <a14:useLocalDpi xmlns:a14="http://schemas.microsoft.com/office/drawing/2010/main" val="0"/>
+                        </a:ext>
+                      </a:extLst>
+                    </a:blip>
+                    <a:stretch>
+                      <a:fillRect/>
+                    </a:stretch>
+                  </pic:blipFill>
+                  <pic:spPr>
+                    <a:xfrm>
+                      <a:off x="0" y="0"/>
+                      <a:ext cx="3844925" cy="1150620"/>
+                    </a:xfrm>
+                    <a:prstGeom prst="rect">
+                      <a:avLst/>
+                    </a:prstGeom>
+                  </pic:spPr>
+                </pic:pic>
+              </a:graphicData>
+            </a:graphic>
+            <wp14:sizeRelH relativeFrom="margin">
+              <wp14:pctWidth>0</wp14:pctWidth>
+            </wp14:sizeRelH>
+          </wp:anchor>
+        </w:drawing>
+      </w:r>
+      <w:r>
+        <w:rPr>
+          <w:rFonts w:cstheme="minorHAnsi"/>
+          <w:sz w:val="24"/>
+          <w:szCs w:val="24"/>
+        </w:rPr>
+        <w:drawing>
+          <wp:anchor distT="0" distB="0" distL="114300" distR="114300" simplePos="0" relativeHeight="251695104" behindDoc="0" locked="0" layoutInCell="1" allowOverlap="1" wp14:anchorId="2C97F076" wp14:editId="5C174E82">
+            <wp:simplePos x="0" y="0"/>
+            <wp:positionH relativeFrom="column">
+              <wp:posOffset>1033780</wp:posOffset>
+            </wp:positionH>
+            <wp:positionV relativeFrom="paragraph">
+              <wp:posOffset>2324367</wp:posOffset>
+            </wp:positionV>
+            <wp:extent cx="3810635" cy="1043940"/>
+            <wp:effectExtent l="0" t="0" r="0" b="3810"/>
+            <wp:wrapTopAndBottom/>
+            <wp:docPr id="1233953158" name="Picture 1"/>
+            <wp:cNvGraphicFramePr>
+              <a:graphicFrameLocks xmlns:a="http://schemas.openxmlformats.org/drawingml/2006/main" noChangeAspect="1"/>
+            </wp:cNvGraphicFramePr>
+            <a:graphic xmlns:a="http://schemas.openxmlformats.org/drawingml/2006/main">
+              <a:graphicData uri="http://schemas.openxmlformats.org/drawingml/2006/picture">
+                <pic:pic xmlns:pic="http://schemas.openxmlformats.org/drawingml/2006/picture">
+                  <pic:nvPicPr>
+                    <pic:cNvPr id="1233953158" name=""/>
+                    <pic:cNvPicPr/>
+                  </pic:nvPicPr>
+                  <pic:blipFill>
+                    <a:blip r:embed="rId42">
+                      <a:extLst>
+                        <a:ext uri="{28A0092B-C50C-407E-A947-70E740481C1C}">
+                          <a14:useLocalDpi xmlns:a14="http://schemas.microsoft.com/office/drawing/2010/main" val="0"/>
+                        </a:ext>
+                      </a:extLst>
+                    </a:blip>
+                    <a:stretch>
+                      <a:fillRect/>
+                    </a:stretch>
+                  </pic:blipFill>
+                  <pic:spPr>
+                    <a:xfrm>
+                      <a:off x="0" y="0"/>
+                      <a:ext cx="3810635" cy="1043940"/>
+                    </a:xfrm>
+                    <a:prstGeom prst="rect">
+                      <a:avLst/>
+                    </a:prstGeom>
+                  </pic:spPr>
+                </pic:pic>
+              </a:graphicData>
+            </a:graphic>
+            <wp14:sizeRelH relativeFrom="margin">
+              <wp14:pctWidth>0</wp14:pctWidth>
+            </wp14:sizeRelH>
+          </wp:anchor>
+        </w:drawing>
+      </w:r>
+      <w:r>
+        <w:rPr>
+          <w:rFonts w:cstheme="minorHAnsi"/>
+          <w:sz w:val="24"/>
+          <w:szCs w:val="24"/>
+        </w:rPr>
+        <w:t xml:space="preserve">                           </w:t>
+      </w:r>
     </w:p>
     <w:p>
       <w:pPr>
@@ -8052,6 +11348,7 @@
           <w:szCs w:val="24"/>
         </w:rPr>
       </w:pPr>
+      <w:bookmarkStart w:id="19" w:name="CreationandManagement"/>
       <w:r>
         <w:rPr>
           <w:rFonts w:cstheme="minorHAnsi"/>
@@ -8063,6 +11360,7 @@
         <w:t>Creation and Management of NAT Rules</w:t>
       </w:r>
     </w:p>
+    <w:bookmarkEnd w:id="19"/>
     <w:p>
       <w:pPr>
         <w:numPr>
@@ -8264,7 +11562,6 @@
           <w:sz w:val="24"/>
           <w:szCs w:val="24"/>
         </w:rPr>
-        <w:lastRenderedPageBreak/>
         <w:t>dnat_rule_form</w:t>
       </w:r>
       <w:proofErr w:type="spellEnd"/>
@@ -8296,6 +11593,7 @@
           <w:sz w:val="24"/>
           <w:szCs w:val="24"/>
         </w:rPr>
+        <w:lastRenderedPageBreak/>
         <w:t>apply_nft_</w:t>
       </w:r>
       <w:proofErr w:type="gramStart"/>
@@ -8557,6 +11855,138 @@
           <w:szCs w:val="24"/>
         </w:rPr>
       </w:pPr>
+      <w:r>
+        <w:rPr>
+          <w:noProof/>
+        </w:rPr>
+        <w:drawing>
+          <wp:anchor distT="0" distB="0" distL="114300" distR="114300" simplePos="0" relativeHeight="251698176" behindDoc="0" locked="0" layoutInCell="1" allowOverlap="1" wp14:anchorId="27821CBF" wp14:editId="20EE98B5">
+            <wp:simplePos x="0" y="0"/>
+            <wp:positionH relativeFrom="column">
+              <wp:posOffset>1187450</wp:posOffset>
+            </wp:positionH>
+            <wp:positionV relativeFrom="paragraph">
+              <wp:posOffset>1421130</wp:posOffset>
+            </wp:positionV>
+            <wp:extent cx="3733800" cy="1392555"/>
+            <wp:effectExtent l="0" t="0" r="0" b="0"/>
+            <wp:wrapTopAndBottom/>
+            <wp:docPr id="1747528136" name="Picture 1" descr="A screen shot of a computer&#10;&#10;Description automatically generated"/>
+            <wp:cNvGraphicFramePr>
+              <a:graphicFrameLocks xmlns:a="http://schemas.openxmlformats.org/drawingml/2006/main" noChangeAspect="1"/>
+            </wp:cNvGraphicFramePr>
+            <a:graphic xmlns:a="http://schemas.openxmlformats.org/drawingml/2006/main">
+              <a:graphicData uri="http://schemas.openxmlformats.org/drawingml/2006/picture">
+                <pic:pic xmlns:pic="http://schemas.openxmlformats.org/drawingml/2006/picture">
+                  <pic:nvPicPr>
+                    <pic:cNvPr id="1909627008" name="Picture 1" descr="A screen shot of a computer&#10;&#10;Description automatically generated"/>
+                    <pic:cNvPicPr/>
+                  </pic:nvPicPr>
+                  <pic:blipFill>
+                    <a:blip r:embed="rId36">
+                      <a:extLst>
+                        <a:ext uri="{28A0092B-C50C-407E-A947-70E740481C1C}">
+                          <a14:useLocalDpi xmlns:a14="http://schemas.microsoft.com/office/drawing/2010/main" val="0"/>
+                        </a:ext>
+                      </a:extLst>
+                    </a:blip>
+                    <a:stretch>
+                      <a:fillRect/>
+                    </a:stretch>
+                  </pic:blipFill>
+                  <pic:spPr>
+                    <a:xfrm>
+                      <a:off x="0" y="0"/>
+                      <a:ext cx="3733800" cy="1392555"/>
+                    </a:xfrm>
+                    <a:prstGeom prst="rect">
+                      <a:avLst/>
+                    </a:prstGeom>
+                  </pic:spPr>
+                </pic:pic>
+              </a:graphicData>
+            </a:graphic>
+            <wp14:sizeRelH relativeFrom="margin">
+              <wp14:pctWidth>0</wp14:pctWidth>
+            </wp14:sizeRelH>
+          </wp:anchor>
+        </w:drawing>
+      </w:r>
+      <w:r>
+        <w:rPr>
+          <w:noProof/>
+        </w:rPr>
+        <w:drawing>
+          <wp:anchor distT="0" distB="0" distL="114300" distR="114300" simplePos="0" relativeHeight="251697152" behindDoc="1" locked="0" layoutInCell="1" allowOverlap="1" wp14:anchorId="14DFC09C" wp14:editId="4DAA7F9D">
+            <wp:simplePos x="0" y="0"/>
+            <wp:positionH relativeFrom="column">
+              <wp:posOffset>1195705</wp:posOffset>
+            </wp:positionH>
+            <wp:positionV relativeFrom="paragraph">
+              <wp:posOffset>79375</wp:posOffset>
+            </wp:positionV>
+            <wp:extent cx="3707130" cy="1225550"/>
+            <wp:effectExtent l="0" t="0" r="7620" b="0"/>
+            <wp:wrapTopAndBottom/>
+            <wp:docPr id="621557490" name="Picture 1" descr="A screenshot of a computer&#10;&#10;Description automatically generated"/>
+            <wp:cNvGraphicFramePr>
+              <a:graphicFrameLocks xmlns:a="http://schemas.openxmlformats.org/drawingml/2006/main" noChangeAspect="1"/>
+            </wp:cNvGraphicFramePr>
+            <a:graphic xmlns:a="http://schemas.openxmlformats.org/drawingml/2006/main">
+              <a:graphicData uri="http://schemas.openxmlformats.org/drawingml/2006/picture">
+                <pic:pic xmlns:pic="http://schemas.openxmlformats.org/drawingml/2006/picture">
+                  <pic:nvPicPr>
+                    <pic:cNvPr id="23915174" name="Picture 1" descr="A screenshot of a computer&#10;&#10;Description automatically generated"/>
+                    <pic:cNvPicPr/>
+                  </pic:nvPicPr>
+                  <pic:blipFill>
+                    <a:blip r:embed="rId37">
+                      <a:extLst>
+                        <a:ext uri="{28A0092B-C50C-407E-A947-70E740481C1C}">
+                          <a14:useLocalDpi xmlns:a14="http://schemas.microsoft.com/office/drawing/2010/main" val="0"/>
+                        </a:ext>
+                      </a:extLst>
+                    </a:blip>
+                    <a:stretch>
+                      <a:fillRect/>
+                    </a:stretch>
+                  </pic:blipFill>
+                  <pic:spPr>
+                    <a:xfrm>
+                      <a:off x="0" y="0"/>
+                      <a:ext cx="3707130" cy="1225550"/>
+                    </a:xfrm>
+                    <a:prstGeom prst="rect">
+                      <a:avLst/>
+                    </a:prstGeom>
+                  </pic:spPr>
+                </pic:pic>
+              </a:graphicData>
+            </a:graphic>
+            <wp14:sizeRelH relativeFrom="margin">
+              <wp14:pctWidth>0</wp14:pctWidth>
+            </wp14:sizeRelH>
+          </wp:anchor>
+        </w:drawing>
+      </w:r>
+    </w:p>
+    <w:p>
+      <w:pPr>
+        <w:rPr>
+          <w:rFonts w:cstheme="minorHAnsi"/>
+          <w:sz w:val="24"/>
+          <w:szCs w:val="24"/>
+        </w:rPr>
+      </w:pPr>
+    </w:p>
+    <w:p>
+      <w:pPr>
+        <w:rPr>
+          <w:rFonts w:cstheme="minorHAnsi"/>
+          <w:sz w:val="24"/>
+          <w:szCs w:val="24"/>
+        </w:rPr>
+      </w:pPr>
     </w:p>
     <w:p>
       <w:pPr>
@@ -8641,23 +12071,44 @@
       <w:pPr>
         <w:rPr>
           <w:rFonts w:cstheme="minorHAnsi"/>
-          <w:b/>
-          <w:bCs/>
-          <w:sz w:val="24"/>
-          <w:szCs w:val="24"/>
-        </w:rPr>
-      </w:pPr>
-      <w:r>
-        <w:rPr>
-          <w:rFonts w:cstheme="minorHAnsi"/>
-          <w:b/>
-          <w:bCs/>
-          <w:sz w:val="24"/>
-          <w:szCs w:val="24"/>
-        </w:rPr>
+          <w:sz w:val="24"/>
+          <w:szCs w:val="24"/>
+        </w:rPr>
+      </w:pPr>
+    </w:p>
+    <w:p>
+      <w:pPr>
+        <w:rPr>
+          <w:rFonts w:cstheme="minorHAnsi"/>
+          <w:sz w:val="24"/>
+          <w:szCs w:val="24"/>
+        </w:rPr>
+      </w:pPr>
+    </w:p>
+    <w:p>
+      <w:pPr>
+        <w:rPr>
+          <w:rFonts w:cstheme="minorHAnsi"/>
+          <w:b/>
+          <w:bCs/>
+          <w:sz w:val="24"/>
+          <w:szCs w:val="24"/>
+        </w:rPr>
+      </w:pPr>
+      <w:bookmarkStart w:id="20" w:name="TemplatesforAutomation"/>
+      <w:r>
+        <w:rPr>
+          <w:rFonts w:cstheme="minorHAnsi"/>
+          <w:b/>
+          <w:bCs/>
+          <w:sz w:val="24"/>
+          <w:szCs w:val="24"/>
+        </w:rPr>
+        <w:lastRenderedPageBreak/>
         <w:t>Templates for Automation</w:t>
       </w:r>
     </w:p>
+    <w:bookmarkEnd w:id="20"/>
     <w:p>
       <w:pPr>
         <w:rPr>
@@ -9435,22 +12886,12 @@
           <w:szCs w:val="24"/>
         </w:rPr>
       </w:pPr>
-    </w:p>
-    <w:p>
-      <w:pPr>
-        <w:rPr>
-          <w:rFonts w:cstheme="minorHAnsi"/>
-          <w:sz w:val="24"/>
-          <w:szCs w:val="24"/>
-        </w:rPr>
-      </w:pPr>
-      <w:r>
-        <w:rPr>
-          <w:rFonts w:cstheme="minorHAnsi"/>
-          <w:sz w:val="24"/>
-          <w:szCs w:val="24"/>
-        </w:rPr>
-        <w:lastRenderedPageBreak/>
+      <w:r>
+        <w:rPr>
+          <w:rFonts w:cstheme="minorHAnsi"/>
+          <w:sz w:val="24"/>
+          <w:szCs w:val="24"/>
+        </w:rPr>
         <w:t>These templates serve as a foundation for creating custom rules, allowing users to modify parameters while retaining correct syntax.</w:t>
       </w:r>
     </w:p>
@@ -9471,9 +12912,32 @@
           <w:szCs w:val="24"/>
         </w:rPr>
       </w:pPr>
-      <w:r>
-        <w:rPr>
-          <w:rFonts w:cstheme="minorHAnsi"/>
+    </w:p>
+    <w:p>
+      <w:pPr>
+        <w:rPr>
+          <w:rFonts w:cstheme="minorHAnsi"/>
+          <w:sz w:val="24"/>
+          <w:szCs w:val="24"/>
+        </w:rPr>
+      </w:pPr>
+    </w:p>
+    <w:p>
+      <w:pPr>
+        <w:rPr>
+          <w:rFonts w:cstheme="minorHAnsi"/>
+          <w:b/>
+          <w:bCs/>
+          <w:sz w:val="24"/>
+          <w:szCs w:val="24"/>
+        </w:rPr>
+      </w:pPr>
+      <w:bookmarkStart w:id="21" w:name="Key2"/>
+      <w:r>
+        <w:rPr>
+          <w:rFonts w:cstheme="minorHAnsi"/>
+          <w:b/>
+          <w:bCs/>
           <w:sz w:val="24"/>
           <w:szCs w:val="24"/>
         </w:rPr>
@@ -9499,6 +12963,7 @@
             <w:cnfStyle w:val="001000000000" w:firstRow="0" w:lastRow="0" w:firstColumn="1" w:lastColumn="0" w:oddVBand="0" w:evenVBand="0" w:oddHBand="0" w:evenHBand="0" w:firstRowFirstColumn="0" w:firstRowLastColumn="0" w:lastRowFirstColumn="0" w:lastRowLastColumn="0"/>
             <w:tcW w:w="2065" w:type="dxa"/>
           </w:tcPr>
+          <w:bookmarkEnd w:id="21"/>
           <w:p>
             <w:pPr>
               <w:rPr>
@@ -9871,6 +13336,24 @@
           <w:rFonts w:cstheme="minorHAnsi"/>
           <w:sz w:val="24"/>
           <w:szCs w:val="24"/>
+        </w:rPr>
+      </w:pPr>
+    </w:p>
+    <w:p>
+      <w:pPr>
+        <w:rPr>
+          <w:rFonts w:cstheme="minorHAnsi"/>
+          <w:sz w:val="24"/>
+          <w:szCs w:val="24"/>
+        </w:rPr>
+      </w:pPr>
+    </w:p>
+    <w:p>
+      <w:pPr>
+        <w:rPr>
+          <w:rFonts w:cstheme="minorHAnsi"/>
+          <w:sz w:val="24"/>
+          <w:szCs w:val="24"/>
           <w:rtl/>
         </w:rPr>
       </w:pPr>
@@ -9893,6 +13376,7 @@
           <w:sz w:val="24"/>
           <w:szCs w:val="24"/>
         </w:rPr>
+        <w:lastRenderedPageBreak/>
         <w:t>3</w:t>
       </w:r>
       <w:r>
@@ -10188,7 +13672,6 @@
           <w:sz w:val="24"/>
           <w:szCs w:val="24"/>
         </w:rPr>
-        <w:lastRenderedPageBreak/>
         <w:t>add_ovs_bridge</w:t>
       </w:r>
       <w:proofErr w:type="spellEnd"/>
@@ -10607,6 +14090,7 @@
           <w:szCs w:val="24"/>
           <w14:ligatures w14:val="none"/>
         </w:rPr>
+        <w:lastRenderedPageBreak/>
         <w:t>add_port_to_</w:t>
       </w:r>
       <w:proofErr w:type="gramStart"/>
@@ -11228,7 +14712,6 @@
           <w:sz w:val="24"/>
           <w:szCs w:val="24"/>
         </w:rPr>
-        <w:lastRenderedPageBreak/>
         <w:t>Why This Approach?</w:t>
       </w:r>
     </w:p>
@@ -11810,6 +15293,7 @@
           <w:szCs w:val="24"/>
           <w14:ligatures w14:val="none"/>
         </w:rPr>
+        <w:lastRenderedPageBreak/>
         <w:t xml:space="preserve">  </w:t>
       </w:r>
       <w:r>
@@ -12425,7 +15909,6 @@
           <w:sz w:val="24"/>
           <w:szCs w:val="24"/>
         </w:rPr>
-        <w:lastRenderedPageBreak/>
         <w:t>2.4 Phase 4: Network Monitoring</w:t>
       </w:r>
     </w:p>
@@ -12716,6 +16199,7 @@
           <w:szCs w:val="24"/>
           <w14:ligatures w14:val="none"/>
         </w:rPr>
+        <w:lastRenderedPageBreak/>
         <w:t>interface_is_up</w:t>
       </w:r>
       <w:proofErr w:type="spellEnd"/>
@@ -13337,7 +16821,6 @@
           <w:szCs w:val="24"/>
           <w14:ligatures w14:val="none"/>
         </w:rPr>
-        <w:lastRenderedPageBreak/>
         <w:t>Requirement</w:t>
       </w:r>
       <w:r>
@@ -13854,6 +17337,7 @@
           <w:szCs w:val="24"/>
           <w14:ligatures w14:val="none"/>
         </w:rPr>
+        <w:lastRenderedPageBreak/>
         <w:t>Benefit</w:t>
       </w:r>
       <w:r>
@@ -14657,6 +18141,7 @@
           <w:sz w:val="24"/>
           <w:szCs w:val="24"/>
         </w:rPr>
+        <w:lastRenderedPageBreak/>
         <w:t>Phase 1: Network Configuration</w:t>
       </w:r>
     </w:p>
@@ -15217,7 +18702,6 @@
           <w:sz w:val="24"/>
           <w:szCs w:val="24"/>
         </w:rPr>
-        <w:lastRenderedPageBreak/>
         <w:t>Resolution</w:t>
       </w:r>
       <w:r>
@@ -15833,6 +19317,7 @@
           <w:sz w:val="24"/>
           <w:szCs w:val="24"/>
         </w:rPr>
+        <w:lastRenderedPageBreak/>
         <w:t>Resolution</w:t>
       </w:r>
       <w:r>
@@ -16360,7 +19845,6 @@
           <w:sz w:val="24"/>
           <w:szCs w:val="24"/>
         </w:rPr>
-        <w:lastRenderedPageBreak/>
         <w:t>Issue</w:t>
       </w:r>
       <w:r>
@@ -16707,6 +20191,7 @@
           <w:sz w:val="24"/>
           <w:szCs w:val="24"/>
         </w:rPr>
+        <w:lastRenderedPageBreak/>
         <w:t xml:space="preserve">Inconsistent or </w:t>
       </w:r>
       <w:proofErr w:type="gramStart"/>
@@ -17118,7 +20603,6 @@
           <w:sz w:val="24"/>
           <w:szCs w:val="24"/>
         </w:rPr>
-        <w:lastRenderedPageBreak/>
         <w:t>Phase 1</w:t>
       </w:r>
       <w:r>
@@ -17429,6 +20913,7 @@
           <w:sz w:val="24"/>
           <w:szCs w:val="24"/>
         </w:rPr>
+        <w:lastRenderedPageBreak/>
         <w:t>Automation Efficiency</w:t>
       </w:r>
       <w:r>
@@ -17738,7 +21223,7 @@
       </w:pPr>
     </w:p>
     <w:sectPr>
-      <w:footerReference w:type="default" r:id="rId12"/>
+      <w:footerReference w:type="default" r:id="rId43"/>
       <w:pgSz w:w="12240" w:h="15840"/>
       <w:pgMar w:top="1440" w:right="1440" w:bottom="1440" w:left="1440" w:header="720" w:footer="720" w:gutter="0"/>
       <w:pgBorders w:offsetFrom="page">

</xml_diff>